<commit_message>
Novos de Casos de Uso Textuais
Casos de Uso para "Selecionar Operação" e "Calcular Resultado"
</commit_message>
<xml_diff>
--- a/Casos de Uso Textuais.docx
+++ b/Casos de Uso Textuais.docx
@@ -41,9 +41,41 @@
         </w:numPr>
       </w:pPr>
       <w:r>
+        <w:t>Autores: Vitor Artoni de Marcio – programador</w:t>
+      </w:r>
+      <w:r>
+        <w:t xml:space="preserve"> </w:t>
+      </w:r>
+    </w:p>
+    <w:p>
+      <w:pPr>
+        <w:pStyle w:val="PargrafodaLista"/>
+        <w:numPr>
+          <w:ilvl w:val="0"/>
+          <w:numId w:val="1"/>
+        </w:numPr>
+      </w:pPr>
+      <w:r>
         <w:t>Prioridade</w:t>
       </w:r>
       <w:r>
+        <w:t>: Requisito Subconsciente</w:t>
+      </w:r>
+    </w:p>
+    <w:p>
+      <w:pPr>
+        <w:pStyle w:val="PargrafodaLista"/>
+        <w:numPr>
+          <w:ilvl w:val="0"/>
+          <w:numId w:val="1"/>
+        </w:numPr>
+      </w:pPr>
+      <w:proofErr w:type="spellStart"/>
+      <w:r>
+        <w:t>Criticalidade</w:t>
+      </w:r>
+      <w:proofErr w:type="spellEnd"/>
+      <w:r>
         <w:t>: Alta</w:t>
       </w:r>
     </w:p>
@@ -56,8 +88,210 @@
         </w:numPr>
       </w:pPr>
       <w:r>
+        <w:t>Fonte</w:t>
+      </w:r>
+      <w:r>
+        <w:t>: Rafael Augusto Barbaroto de Araújo</w:t>
+      </w:r>
+    </w:p>
+    <w:p>
+      <w:pPr>
+        <w:pStyle w:val="PargrafodaLista"/>
+        <w:numPr>
+          <w:ilvl w:val="0"/>
+          <w:numId w:val="1"/>
+        </w:numPr>
+      </w:pPr>
+      <w:r>
+        <w:t>Responsável</w:t>
+      </w:r>
+      <w:r>
+        <w:t>:</w:t>
+      </w:r>
+      <w:r>
+        <w:t xml:space="preserve"> Vitor Artoni de Marcio </w:t>
+      </w:r>
+      <w:r>
+        <w:t>–</w:t>
+      </w:r>
+      <w:r>
+        <w:t xml:space="preserve"> Programador</w:t>
+      </w:r>
+      <w:r>
+        <w:t xml:space="preserve"> </w:t>
+      </w:r>
+    </w:p>
+    <w:p>
+      <w:pPr>
+        <w:pStyle w:val="PargrafodaLista"/>
+        <w:numPr>
+          <w:ilvl w:val="0"/>
+          <w:numId w:val="1"/>
+        </w:numPr>
+      </w:pPr>
+      <w:r>
+        <w:t>Descrição</w:t>
+      </w:r>
+      <w:r>
+        <w:t>: O usuário clica nos botões ou digita os valores desejados</w:t>
+      </w:r>
+      <w:r>
+        <w:t>.</w:t>
+      </w:r>
+    </w:p>
+    <w:p>
+      <w:pPr>
+        <w:pStyle w:val="PargrafodaLista"/>
+        <w:numPr>
+          <w:ilvl w:val="0"/>
+          <w:numId w:val="1"/>
+        </w:numPr>
+      </w:pPr>
+      <w:r>
+        <w:t>Atores</w:t>
+      </w:r>
+      <w:r>
+        <w:t>: Usuário</w:t>
+      </w:r>
+      <w:r>
+        <w:t>.</w:t>
+      </w:r>
+    </w:p>
+    <w:p>
+      <w:pPr>
+        <w:pStyle w:val="PargrafodaLista"/>
+        <w:numPr>
+          <w:ilvl w:val="0"/>
+          <w:numId w:val="1"/>
+        </w:numPr>
+      </w:pPr>
+      <w:r>
+        <w:t>Resultado</w:t>
+      </w:r>
+      <w:r>
+        <w:t>: Os valores inseridos são exibidos na caixa de texto e ficam à espera de operações</w:t>
+      </w:r>
+      <w:r>
+        <w:t>.</w:t>
+      </w:r>
+    </w:p>
+    <w:p>
+      <w:pPr>
+        <w:pStyle w:val="PargrafodaLista"/>
+        <w:numPr>
+          <w:ilvl w:val="0"/>
+          <w:numId w:val="1"/>
+        </w:numPr>
+      </w:pPr>
+      <w:r>
+        <w:t>Cenário Principal</w:t>
+      </w:r>
+      <w:r>
+        <w:t>: Ao abrir a calcul</w:t>
+      </w:r>
+      <w:r>
+        <w:t xml:space="preserve">adora, </w:t>
+      </w:r>
+      <w:r>
+        <w:t>o usuário de</w:t>
+      </w:r>
+      <w:r>
+        <w:t xml:space="preserve">seja realizar alguma operação </w:t>
+      </w:r>
+      <w:r>
+        <w:t>e</w:t>
+      </w:r>
+      <w:r>
+        <w:t xml:space="preserve"> para isso</w:t>
+      </w:r>
+      <w:r>
+        <w:t xml:space="preserve"> o mesmo clica ou digita os valores desejados para </w:t>
+      </w:r>
+      <w:proofErr w:type="gramStart"/>
+      <w:r>
+        <w:t>a(</w:t>
+      </w:r>
+      <w:proofErr w:type="gramEnd"/>
+      <w:r>
+        <w:t>s) futura(s) operação(</w:t>
+      </w:r>
+      <w:proofErr w:type="spellStart"/>
+      <w:r>
+        <w:t>ões</w:t>
+      </w:r>
+      <w:proofErr w:type="spellEnd"/>
+      <w:r>
+        <w:t>)</w:t>
+      </w:r>
+      <w:r>
+        <w:t>.</w:t>
+      </w:r>
+    </w:p>
+    <w:p/>
+    <w:p>
+      <w:pPr>
+        <w:pStyle w:val="PargrafodaLista"/>
+        <w:numPr>
+          <w:ilvl w:val="0"/>
+          <w:numId w:val="2"/>
+        </w:numPr>
+      </w:pPr>
+      <w:r>
+        <w:t>Identificador: CALC_02</w:t>
+      </w:r>
+    </w:p>
+    <w:p>
+      <w:pPr>
+        <w:pStyle w:val="PargrafodaLista"/>
+        <w:numPr>
+          <w:ilvl w:val="0"/>
+          <w:numId w:val="2"/>
+        </w:numPr>
+      </w:pPr>
+      <w:r>
+        <w:t>Nome: Selecionar Operação</w:t>
+      </w:r>
+    </w:p>
+    <w:p>
+      <w:pPr>
+        <w:pStyle w:val="PargrafodaLista"/>
+        <w:numPr>
+          <w:ilvl w:val="0"/>
+          <w:numId w:val="2"/>
+        </w:numPr>
+      </w:pPr>
+      <w:r>
+        <w:t>Autores: Vitor Artoni de Marcio – programador</w:t>
+      </w:r>
+    </w:p>
+    <w:p>
+      <w:pPr>
+        <w:pStyle w:val="PargrafodaLista"/>
+        <w:numPr>
+          <w:ilvl w:val="0"/>
+          <w:numId w:val="2"/>
+        </w:numPr>
+      </w:pPr>
+      <w:r>
+        <w:t xml:space="preserve">Prioridade: </w:t>
+      </w:r>
+      <w:r>
+        <w:t>Requisito Subconsciente</w:t>
+      </w:r>
+    </w:p>
+    <w:p>
+      <w:pPr>
+        <w:pStyle w:val="PargrafodaLista"/>
+        <w:numPr>
+          <w:ilvl w:val="0"/>
+          <w:numId w:val="2"/>
+        </w:numPr>
+      </w:pPr>
+      <w:proofErr w:type="spellStart"/>
+      <w:r>
         <w:t>Criticalidade</w:t>
       </w:r>
+      <w:proofErr w:type="spellEnd"/>
       <w:r>
         <w:t>: Alta</w:t>
       </w:r>
@@ -67,220 +301,265 @@
         <w:pStyle w:val="PargrafodaLista"/>
         <w:numPr>
           <w:ilvl w:val="0"/>
-          <w:numId w:val="1"/>
-        </w:numPr>
-      </w:pPr>
-      <w:r>
-        <w:t>Autores</w:t>
-      </w:r>
-      <w:r>
-        <w:t xml:space="preserve">: Vitor Artoni de Marcio </w:t>
-      </w:r>
-      <w:r>
-        <w:t>–</w:t>
-      </w:r>
-      <w:r>
-        <w:t xml:space="preserve"> programador</w:t>
-      </w:r>
-      <w:r>
-        <w:t>.</w:t>
-      </w:r>
-    </w:p>
-    <w:p>
-      <w:pPr>
-        <w:pStyle w:val="PargrafodaLista"/>
-        <w:numPr>
-          <w:ilvl w:val="0"/>
-          <w:numId w:val="1"/>
-        </w:numPr>
-      </w:pPr>
-      <w:r>
-        <w:t>Fonte</w:t>
-      </w:r>
-      <w:r>
-        <w:t>: Rafael Augusto Barbaroto de Araújo</w:t>
-      </w:r>
-      <w:r>
-        <w:t>.</w:t>
-      </w:r>
-    </w:p>
-    <w:p>
-      <w:pPr>
-        <w:pStyle w:val="PargrafodaLista"/>
-        <w:numPr>
-          <w:ilvl w:val="0"/>
-          <w:numId w:val="1"/>
-        </w:numPr>
-      </w:pPr>
-      <w:r>
-        <w:t>Responsável</w:t>
-      </w:r>
-      <w:r>
-        <w:t>:</w:t>
-      </w:r>
-      <w:r>
-        <w:t xml:space="preserve"> Vitor Artoni de Marcio </w:t>
-      </w:r>
-      <w:r>
-        <w:t>–</w:t>
-      </w:r>
-      <w:r>
-        <w:t xml:space="preserve"> Programador</w:t>
-      </w:r>
-      <w:r>
-        <w:t>.</w:t>
-      </w:r>
-      <w:r>
-        <w:t xml:space="preserve"> </w:t>
-      </w:r>
-    </w:p>
-    <w:p>
-      <w:pPr>
-        <w:pStyle w:val="PargrafodaLista"/>
-        <w:numPr>
-          <w:ilvl w:val="0"/>
-          <w:numId w:val="1"/>
-        </w:numPr>
-      </w:pPr>
-      <w:r>
-        <w:t>Descrição</w:t>
-      </w:r>
-      <w:r>
-        <w:t>: O usuário clica nos botões ou digita os valores desejados</w:t>
-      </w:r>
-      <w:r>
-        <w:t>.</w:t>
-      </w:r>
-    </w:p>
-    <w:p>
-      <w:pPr>
-        <w:pStyle w:val="PargrafodaLista"/>
-        <w:numPr>
-          <w:ilvl w:val="0"/>
-          <w:numId w:val="1"/>
-        </w:numPr>
-      </w:pPr>
-      <w:r>
-        <w:t>Trigger</w:t>
-      </w:r>
-      <w:r>
-        <w:t>: Clique nos botões ou digitação pelo teclado ativa a função</w:t>
-      </w:r>
-      <w:r>
-        <w:t>.</w:t>
-      </w:r>
-    </w:p>
-    <w:p>
-      <w:pPr>
-        <w:pStyle w:val="PargrafodaLista"/>
-        <w:numPr>
-          <w:ilvl w:val="0"/>
-          <w:numId w:val="1"/>
-        </w:numPr>
-      </w:pPr>
-      <w:r>
-        <w:t>Atores</w:t>
-      </w:r>
-      <w:r>
-        <w:t>: Usuário</w:t>
-      </w:r>
-      <w:r>
-        <w:t>.</w:t>
-      </w:r>
-    </w:p>
-    <w:p>
-      <w:pPr>
-        <w:pStyle w:val="PargrafodaLista"/>
-        <w:numPr>
-          <w:ilvl w:val="0"/>
-          <w:numId w:val="1"/>
-        </w:numPr>
-      </w:pPr>
-      <w:r>
-        <w:t>Pré-Condições</w:t>
-      </w:r>
-      <w:r>
-        <w:t xml:space="preserve">: </w:t>
-      </w:r>
-      <w:r>
-        <w:t>Disponibilidade dos botões numéricos, seja para clicar ou digitar no teclado.</w:t>
-      </w:r>
-    </w:p>
-    <w:p>
-      <w:pPr>
-        <w:pStyle w:val="PargrafodaLista"/>
-        <w:numPr>
-          <w:ilvl w:val="0"/>
-          <w:numId w:val="1"/>
-        </w:numPr>
-      </w:pPr>
-      <w:r>
-        <w:t>Pós-Condições</w:t>
-      </w:r>
-      <w:r>
-        <w:t>: Os valores digitados devem ser exibidos.</w:t>
-      </w:r>
-    </w:p>
-    <w:p>
-      <w:pPr>
-        <w:pStyle w:val="PargrafodaLista"/>
-        <w:numPr>
-          <w:ilvl w:val="0"/>
-          <w:numId w:val="1"/>
-        </w:numPr>
-      </w:pPr>
-      <w:r>
-        <w:t>Resultado</w:t>
-      </w:r>
-      <w:r>
-        <w:t>: Os valores inseridos são exibidos na caixa de texto e ficam à espera de operações</w:t>
-      </w:r>
-      <w:r>
-        <w:t>.</w:t>
-      </w:r>
-    </w:p>
-    <w:p>
-      <w:pPr>
-        <w:pStyle w:val="PargrafodaLista"/>
-        <w:numPr>
-          <w:ilvl w:val="0"/>
-          <w:numId w:val="1"/>
-        </w:numPr>
-      </w:pPr>
-      <w:r>
-        <w:t>Cenário Principal</w:t>
-      </w:r>
-      <w:r>
-        <w:t>: Ao abrir a calcul</w:t>
-      </w:r>
-      <w:r>
-        <w:t xml:space="preserve">adora, </w:t>
-      </w:r>
+          <w:numId w:val="2"/>
+        </w:numPr>
+      </w:pPr>
+      <w:r>
+        <w:t xml:space="preserve">Fonte: Rafael Augusto </w:t>
+      </w:r>
+      <w:proofErr w:type="spellStart"/>
+      <w:r>
+        <w:t>Barabaroto</w:t>
+      </w:r>
+      <w:proofErr w:type="spellEnd"/>
+      <w:r>
+        <w:t xml:space="preserve"> de Araújo</w:t>
+      </w:r>
+    </w:p>
+    <w:p>
+      <w:pPr>
+        <w:pStyle w:val="PargrafodaLista"/>
+        <w:numPr>
+          <w:ilvl w:val="0"/>
+          <w:numId w:val="2"/>
+        </w:numPr>
+      </w:pPr>
+      <w:r>
+        <w:t>Responsável: Vitor Artoni de Marcio – programador</w:t>
+      </w:r>
+    </w:p>
+    <w:p>
+      <w:pPr>
+        <w:pStyle w:val="PargrafodaLista"/>
+        <w:numPr>
+          <w:ilvl w:val="0"/>
+          <w:numId w:val="2"/>
+        </w:numPr>
+      </w:pPr>
+      <w:r>
+        <w:t>Descrição: O usuário clica nos botões ou digita o símbolo relativo à operação desejada (Soma, Subtração, Multiplicação, Divisão).</w:t>
+      </w:r>
+    </w:p>
+    <w:p>
+      <w:pPr>
+        <w:pStyle w:val="PargrafodaLista"/>
+        <w:numPr>
+          <w:ilvl w:val="0"/>
+          <w:numId w:val="2"/>
+        </w:numPr>
+      </w:pPr>
+      <w:r>
+        <w:t>Atores: Usuário.</w:t>
+      </w:r>
+    </w:p>
+    <w:p>
+      <w:pPr>
+        <w:pStyle w:val="PargrafodaLista"/>
+        <w:numPr>
+          <w:ilvl w:val="0"/>
+          <w:numId w:val="2"/>
+        </w:numPr>
+      </w:pPr>
+      <w:r>
+        <w:t>Resultado: O operador matemático se junta aos valores numéricos para formar a expressão a ser resolvida.</w:t>
+      </w:r>
+    </w:p>
+    <w:p>
+      <w:pPr>
+        <w:pStyle w:val="PargrafodaLista"/>
+        <w:numPr>
+          <w:ilvl w:val="0"/>
+          <w:numId w:val="2"/>
+        </w:numPr>
+      </w:pPr>
+      <w:r>
+        <w:t>Cenário Principal: O usuário deseja realizar uma operação matemática e necessita escolher o operador para a conta.</w:t>
+      </w:r>
+    </w:p>
+    <w:p/>
+    <w:p>
+      <w:pPr>
+        <w:pStyle w:val="PargrafodaLista"/>
+        <w:numPr>
+          <w:ilvl w:val="0"/>
+          <w:numId w:val="3"/>
+        </w:numPr>
+      </w:pPr>
+      <w:r>
+        <w:t>Identificador: CALC_03</w:t>
+      </w:r>
+    </w:p>
+    <w:p>
+      <w:pPr>
+        <w:pStyle w:val="PargrafodaLista"/>
+        <w:numPr>
+          <w:ilvl w:val="0"/>
+          <w:numId w:val="3"/>
+        </w:numPr>
+      </w:pPr>
+      <w:r>
+        <w:t>Nome: Calcular Resultado</w:t>
+      </w:r>
+    </w:p>
+    <w:p>
+      <w:pPr>
+        <w:pStyle w:val="PargrafodaLista"/>
+        <w:numPr>
+          <w:ilvl w:val="0"/>
+          <w:numId w:val="3"/>
+        </w:numPr>
+      </w:pPr>
+      <w:r>
+        <w:t>Autores: Vitor Artoni de Marcio – programador</w:t>
+      </w:r>
+    </w:p>
+    <w:p>
+      <w:pPr>
+        <w:pStyle w:val="PargrafodaLista"/>
+        <w:numPr>
+          <w:ilvl w:val="0"/>
+          <w:numId w:val="3"/>
+        </w:numPr>
+      </w:pPr>
+      <w:r>
+        <w:t>Prioridade: Requisito Consciente</w:t>
+      </w:r>
+    </w:p>
+    <w:p>
+      <w:pPr>
+        <w:pStyle w:val="PargrafodaLista"/>
+        <w:numPr>
+          <w:ilvl w:val="0"/>
+          <w:numId w:val="3"/>
+        </w:numPr>
+      </w:pPr>
+      <w:proofErr w:type="spellStart"/>
+      <w:r>
+        <w:t>Criticalidade</w:t>
+      </w:r>
+      <w:proofErr w:type="spellEnd"/>
+      <w:r>
+        <w:t>: Alta</w:t>
+      </w:r>
+    </w:p>
+    <w:p>
+      <w:pPr>
+        <w:pStyle w:val="PargrafodaLista"/>
+        <w:numPr>
+          <w:ilvl w:val="0"/>
+          <w:numId w:val="3"/>
+        </w:numPr>
+      </w:pPr>
+      <w:r>
+        <w:t>Fonte: Rafael Augusto Barbaroto de Araújo</w:t>
+      </w:r>
+    </w:p>
+    <w:p>
+      <w:pPr>
+        <w:pStyle w:val="PargrafodaLista"/>
+        <w:numPr>
+          <w:ilvl w:val="0"/>
+          <w:numId w:val="3"/>
+        </w:numPr>
+      </w:pPr>
+      <w:r>
+        <w:t>Descrição: Os valores de entrada e a operação escolhida é interpretada pelo si</w:t>
+      </w:r>
+      <w:r>
+        <w:t>stema e calculada de acordo com a expressão obtida.</w:t>
+      </w:r>
+    </w:p>
+    <w:p>
+      <w:pPr>
+        <w:pStyle w:val="PargrafodaLista"/>
+        <w:numPr>
+          <w:ilvl w:val="0"/>
+          <w:numId w:val="3"/>
+        </w:numPr>
+      </w:pPr>
+      <w:r>
+        <w:t>Atores: Usuário</w:t>
+      </w:r>
+    </w:p>
+    <w:p>
+      <w:pPr>
+        <w:pStyle w:val="PargrafodaLista"/>
+        <w:numPr>
+          <w:ilvl w:val="0"/>
+          <w:numId w:val="3"/>
+        </w:numPr>
+      </w:pPr>
+      <w:r>
+        <w:t xml:space="preserve">Trigger: Clique do botão “=” ou pressionamento </w:t>
+      </w:r>
+      <w:proofErr w:type="spellStart"/>
+      <w:r>
+        <w:t>da</w:t>
+      </w:r>
+      <w:proofErr w:type="spellEnd"/>
+      <w:r>
+        <w:t xml:space="preserve"> tecla “</w:t>
+      </w:r>
+      <w:proofErr w:type="spellStart"/>
+      <w:r>
+        <w:t>Enter</w:t>
+      </w:r>
+      <w:proofErr w:type="spellEnd"/>
+      <w:r>
+        <w:t>”.</w:t>
+      </w:r>
+    </w:p>
+    <w:p>
+      <w:pPr>
+        <w:pStyle w:val="PargrafodaLista"/>
+        <w:numPr>
+          <w:ilvl w:val="0"/>
+          <w:numId w:val="3"/>
+        </w:numPr>
+      </w:pPr>
+      <w:r>
+        <w:t>Resultado: O sistema calcula a expressão e retorna o resultado obtido.</w:t>
+      </w:r>
+    </w:p>
+    <w:p>
+      <w:pPr>
+        <w:pStyle w:val="PargrafodaLista"/>
+        <w:numPr>
+          <w:ilvl w:val="0"/>
+          <w:numId w:val="3"/>
+        </w:numPr>
+        <w:spacing w:line="240" w:lineRule="auto"/>
+      </w:pPr>
+      <w:r>
+        <w:t>Pré-Condições: Haverá resultado calculado apenas se houverem valores para serem calculados e também algum operador para ser identificado pelo sistema.</w:t>
+      </w:r>
+    </w:p>
+    <w:p>
+      <w:pPr>
+        <w:pStyle w:val="PargrafodaLista"/>
+        <w:numPr>
+          <w:ilvl w:val="0"/>
+          <w:numId w:val="3"/>
+        </w:numPr>
+      </w:pPr>
+      <w:r>
+        <w:t>Cenário Principal: O usuário já digitou os valores e o operador e agora deseja realizar a operação. Após clicar no botão “=” ou apertar “</w:t>
+      </w:r>
+      <w:proofErr w:type="spellStart"/>
+      <w:r>
+        <w:t>Enter</w:t>
+      </w:r>
+      <w:proofErr w:type="spellEnd"/>
+      <w:r>
+        <w:t>” o sistema retornará o resultado.</w:t>
+      </w:r>
+    </w:p>
+    <w:p>
+      <w:pPr>
+        <w:ind w:left="360"/>
+      </w:pPr>
       <w:bookmarkStart w:id="0" w:name="_GoBack"/>
       <w:bookmarkEnd w:id="0"/>
-      <w:r>
-        <w:t>o usuário de</w:t>
-      </w:r>
-      <w:r>
-        <w:t xml:space="preserve">seja realizar alguma operação </w:t>
-      </w:r>
-      <w:r>
-        <w:t>e</w:t>
-      </w:r>
-      <w:r>
-        <w:t xml:space="preserve"> para isso</w:t>
-      </w:r>
-      <w:r>
-        <w:t xml:space="preserve"> o mesmo clica ou digita os valores desejados para a(s) futura(s) operação(ões)</w:t>
-      </w:r>
-      <w:r>
-        <w:t>.</w:t>
-      </w:r>
-    </w:p>
-    <w:p>
-      <w:pPr>
-        <w:ind w:left="360"/>
-      </w:pPr>
     </w:p>
     <w:sectPr>
       <w:pgSz w:w="11906" w:h="16838"/>
@@ -295,9 +574,9 @@
 <file path=word/numbering.xml><?xml version="1.0" encoding="utf-8"?>
 <w:numbering xmlns:wpc="http://schemas.microsoft.com/office/word/2010/wordprocessingCanvas" xmlns:cx="http://schemas.microsoft.com/office/drawing/2014/chartex" xmlns:mc="http://schemas.openxmlformats.org/markup-compatibility/2006" xmlns:o="urn:schemas-microsoft-com:office:office" xmlns:r="http://schemas.openxmlformats.org/officeDocument/2006/relationships" xmlns:m="http://schemas.openxmlformats.org/officeDocument/2006/math" xmlns:v="urn:schemas-microsoft-com:vml" xmlns:wp14="http://schemas.microsoft.com/office/word/2010/wordprocessingDrawing" xmlns:wp="http://schemas.openxmlformats.org/drawingml/2006/wordprocessingDrawing" xmlns:w10="urn:schemas-microsoft-com:office:word" xmlns:w="http://schemas.openxmlformats.org/wordprocessingml/2006/main" xmlns:w14="http://schemas.microsoft.com/office/word/2010/wordml" xmlns:w15="http://schemas.microsoft.com/office/word/2012/wordml" xmlns:w16se="http://schemas.microsoft.com/office/word/2015/wordml/symex" xmlns:wpg="http://schemas.microsoft.com/office/word/2010/wordprocessingGroup" xmlns:wpi="http://schemas.microsoft.com/office/word/2010/wordprocessingInk" xmlns:wne="http://schemas.microsoft.com/office/word/2006/wordml" xmlns:wps="http://schemas.microsoft.com/office/word/2010/wordprocessingShape" mc:Ignorable="w14 w15 w16se wp14">
   <w:abstractNum w:abstractNumId="0" w15:restartNumberingAfterBreak="0">
-    <w:nsid w:val="7BCB5F9D"/>
+    <w:nsid w:val="33BB3A4B"/>
     <w:multiLevelType w:val="hybridMultilevel"/>
-    <w:tmpl w:val="8C7A8690"/>
+    <w:tmpl w:val="3036ECA8"/>
     <w:lvl w:ilvl="0" w:tplc="0416000F">
       <w:start w:val="1"/>
       <w:numFmt w:val="decimal"/>
@@ -383,8 +662,192 @@
       </w:pPr>
     </w:lvl>
   </w:abstractNum>
+  <w:abstractNum w:abstractNumId="1" w15:restartNumberingAfterBreak="0">
+    <w:nsid w:val="4961605A"/>
+    <w:multiLevelType w:val="hybridMultilevel"/>
+    <w:tmpl w:val="3036ECA8"/>
+    <w:lvl w:ilvl="0" w:tplc="0416000F">
+      <w:start w:val="1"/>
+      <w:numFmt w:val="decimal"/>
+      <w:lvlText w:val="%1."/>
+      <w:lvlJc w:val="left"/>
+      <w:pPr>
+        <w:ind w:left="720" w:hanging="360"/>
+      </w:pPr>
+      <w:rPr>
+        <w:rFonts w:hint="default"/>
+      </w:rPr>
+    </w:lvl>
+    <w:lvl w:ilvl="1" w:tplc="04160019" w:tentative="1">
+      <w:start w:val="1"/>
+      <w:numFmt w:val="lowerLetter"/>
+      <w:lvlText w:val="%2."/>
+      <w:lvlJc w:val="left"/>
+      <w:pPr>
+        <w:ind w:left="1440" w:hanging="360"/>
+      </w:pPr>
+    </w:lvl>
+    <w:lvl w:ilvl="2" w:tplc="0416001B" w:tentative="1">
+      <w:start w:val="1"/>
+      <w:numFmt w:val="lowerRoman"/>
+      <w:lvlText w:val="%3."/>
+      <w:lvlJc w:val="right"/>
+      <w:pPr>
+        <w:ind w:left="2160" w:hanging="180"/>
+      </w:pPr>
+    </w:lvl>
+    <w:lvl w:ilvl="3" w:tplc="0416000F" w:tentative="1">
+      <w:start w:val="1"/>
+      <w:numFmt w:val="decimal"/>
+      <w:lvlText w:val="%4."/>
+      <w:lvlJc w:val="left"/>
+      <w:pPr>
+        <w:ind w:left="2880" w:hanging="360"/>
+      </w:pPr>
+    </w:lvl>
+    <w:lvl w:ilvl="4" w:tplc="04160019" w:tentative="1">
+      <w:start w:val="1"/>
+      <w:numFmt w:val="lowerLetter"/>
+      <w:lvlText w:val="%5."/>
+      <w:lvlJc w:val="left"/>
+      <w:pPr>
+        <w:ind w:left="3600" w:hanging="360"/>
+      </w:pPr>
+    </w:lvl>
+    <w:lvl w:ilvl="5" w:tplc="0416001B" w:tentative="1">
+      <w:start w:val="1"/>
+      <w:numFmt w:val="lowerRoman"/>
+      <w:lvlText w:val="%6."/>
+      <w:lvlJc w:val="right"/>
+      <w:pPr>
+        <w:ind w:left="4320" w:hanging="180"/>
+      </w:pPr>
+    </w:lvl>
+    <w:lvl w:ilvl="6" w:tplc="0416000F" w:tentative="1">
+      <w:start w:val="1"/>
+      <w:numFmt w:val="decimal"/>
+      <w:lvlText w:val="%7."/>
+      <w:lvlJc w:val="left"/>
+      <w:pPr>
+        <w:ind w:left="5040" w:hanging="360"/>
+      </w:pPr>
+    </w:lvl>
+    <w:lvl w:ilvl="7" w:tplc="04160019" w:tentative="1">
+      <w:start w:val="1"/>
+      <w:numFmt w:val="lowerLetter"/>
+      <w:lvlText w:val="%8."/>
+      <w:lvlJc w:val="left"/>
+      <w:pPr>
+        <w:ind w:left="5760" w:hanging="360"/>
+      </w:pPr>
+    </w:lvl>
+    <w:lvl w:ilvl="8" w:tplc="0416001B" w:tentative="1">
+      <w:start w:val="1"/>
+      <w:numFmt w:val="lowerRoman"/>
+      <w:lvlText w:val="%9."/>
+      <w:lvlJc w:val="right"/>
+      <w:pPr>
+        <w:ind w:left="6480" w:hanging="180"/>
+      </w:pPr>
+    </w:lvl>
+  </w:abstractNum>
+  <w:abstractNum w:abstractNumId="2" w15:restartNumberingAfterBreak="0">
+    <w:nsid w:val="7BCB5F9D"/>
+    <w:multiLevelType w:val="hybridMultilevel"/>
+    <w:tmpl w:val="41B05902"/>
+    <w:lvl w:ilvl="0" w:tplc="0416000F">
+      <w:start w:val="1"/>
+      <w:numFmt w:val="decimal"/>
+      <w:lvlText w:val="%1."/>
+      <w:lvlJc w:val="left"/>
+      <w:pPr>
+        <w:ind w:left="720" w:hanging="360"/>
+      </w:pPr>
+      <w:rPr>
+        <w:rFonts w:hint="default"/>
+      </w:rPr>
+    </w:lvl>
+    <w:lvl w:ilvl="1" w:tplc="04160019" w:tentative="1">
+      <w:start w:val="1"/>
+      <w:numFmt w:val="lowerLetter"/>
+      <w:lvlText w:val="%2."/>
+      <w:lvlJc w:val="left"/>
+      <w:pPr>
+        <w:ind w:left="1440" w:hanging="360"/>
+      </w:pPr>
+    </w:lvl>
+    <w:lvl w:ilvl="2" w:tplc="0416001B" w:tentative="1">
+      <w:start w:val="1"/>
+      <w:numFmt w:val="lowerRoman"/>
+      <w:lvlText w:val="%3."/>
+      <w:lvlJc w:val="right"/>
+      <w:pPr>
+        <w:ind w:left="2160" w:hanging="180"/>
+      </w:pPr>
+    </w:lvl>
+    <w:lvl w:ilvl="3" w:tplc="0416000F" w:tentative="1">
+      <w:start w:val="1"/>
+      <w:numFmt w:val="decimal"/>
+      <w:lvlText w:val="%4."/>
+      <w:lvlJc w:val="left"/>
+      <w:pPr>
+        <w:ind w:left="2880" w:hanging="360"/>
+      </w:pPr>
+    </w:lvl>
+    <w:lvl w:ilvl="4" w:tplc="04160019" w:tentative="1">
+      <w:start w:val="1"/>
+      <w:numFmt w:val="lowerLetter"/>
+      <w:lvlText w:val="%5."/>
+      <w:lvlJc w:val="left"/>
+      <w:pPr>
+        <w:ind w:left="3600" w:hanging="360"/>
+      </w:pPr>
+    </w:lvl>
+    <w:lvl w:ilvl="5" w:tplc="0416001B" w:tentative="1">
+      <w:start w:val="1"/>
+      <w:numFmt w:val="lowerRoman"/>
+      <w:lvlText w:val="%6."/>
+      <w:lvlJc w:val="right"/>
+      <w:pPr>
+        <w:ind w:left="4320" w:hanging="180"/>
+      </w:pPr>
+    </w:lvl>
+    <w:lvl w:ilvl="6" w:tplc="0416000F" w:tentative="1">
+      <w:start w:val="1"/>
+      <w:numFmt w:val="decimal"/>
+      <w:lvlText w:val="%7."/>
+      <w:lvlJc w:val="left"/>
+      <w:pPr>
+        <w:ind w:left="5040" w:hanging="360"/>
+      </w:pPr>
+    </w:lvl>
+    <w:lvl w:ilvl="7" w:tplc="04160019" w:tentative="1">
+      <w:start w:val="1"/>
+      <w:numFmt w:val="lowerLetter"/>
+      <w:lvlText w:val="%8."/>
+      <w:lvlJc w:val="left"/>
+      <w:pPr>
+        <w:ind w:left="5760" w:hanging="360"/>
+      </w:pPr>
+    </w:lvl>
+    <w:lvl w:ilvl="8" w:tplc="0416001B" w:tentative="1">
+      <w:start w:val="1"/>
+      <w:numFmt w:val="lowerRoman"/>
+      <w:lvlText w:val="%9."/>
+      <w:lvlJc w:val="right"/>
+      <w:pPr>
+        <w:ind w:left="6480" w:hanging="180"/>
+      </w:pPr>
+    </w:lvl>
+  </w:abstractNum>
   <w:num w:numId="1">
+    <w:abstractNumId w:val="2"/>
+  </w:num>
+  <w:num w:numId="2">
     <w:abstractNumId w:val="0"/>
+  </w:num>
+  <w:num w:numId="3">
+    <w:abstractNumId w:val="1"/>
   </w:num>
 </w:numbering>
 </file>

</xml_diff>

<commit_message>
Casos de Uso Textuais
Possui todos os casos de uso textuais referentes ao diagrama de casos de
uso.
Necessita de revisão e ajustes finais.
</commit_message>
<xml_diff>
--- a/Casos de Uso Textuais.docx
+++ b/Casos de Uso Textuais.docx
@@ -1,6 +1,6 @@
 
 <file path=word/document.xml><?xml version="1.0" encoding="utf-8"?>
-<w:document xmlns:wpc="http://schemas.microsoft.com/office/word/2010/wordprocessingCanvas" xmlns:cx="http://schemas.microsoft.com/office/drawing/2014/chartex" xmlns:mc="http://schemas.openxmlformats.org/markup-compatibility/2006" xmlns:o="urn:schemas-microsoft-com:office:office" xmlns:r="http://schemas.openxmlformats.org/officeDocument/2006/relationships" xmlns:m="http://schemas.openxmlformats.org/officeDocument/2006/math" xmlns:v="urn:schemas-microsoft-com:vml" xmlns:wp14="http://schemas.microsoft.com/office/word/2010/wordprocessingDrawing" xmlns:wp="http://schemas.openxmlformats.org/drawingml/2006/wordprocessingDrawing" xmlns:w10="urn:schemas-microsoft-com:office:word" xmlns:w="http://schemas.openxmlformats.org/wordprocessingml/2006/main" xmlns:w14="http://schemas.microsoft.com/office/word/2010/wordml" xmlns:w15="http://schemas.microsoft.com/office/word/2012/wordml" xmlns:w16se="http://schemas.microsoft.com/office/word/2015/wordml/symex" xmlns:wpg="http://schemas.microsoft.com/office/word/2010/wordprocessingGroup" xmlns:wpi="http://schemas.microsoft.com/office/word/2010/wordprocessingInk" xmlns:wne="http://schemas.microsoft.com/office/word/2006/wordml" xmlns:wps="http://schemas.microsoft.com/office/word/2010/wordprocessingShape" mc:Ignorable="w14 w15 w16se wp14">
+<w:document xmlns:wpc="http://schemas.microsoft.com/office/word/2010/wordprocessingCanvas" xmlns:cx="http://schemas.microsoft.com/office/drawing/2014/chartex" xmlns:cx1="http://schemas.microsoft.com/office/drawing/2015/9/8/chartex" xmlns:cx2="http://schemas.microsoft.com/office/drawing/2015/10/21/chartex" xmlns:mc="http://schemas.openxmlformats.org/markup-compatibility/2006" xmlns:o="urn:schemas-microsoft-com:office:office" xmlns:r="http://schemas.openxmlformats.org/officeDocument/2006/relationships" xmlns:m="http://schemas.openxmlformats.org/officeDocument/2006/math" xmlns:v="urn:schemas-microsoft-com:vml" xmlns:wp14="http://schemas.microsoft.com/office/word/2010/wordprocessingDrawing" xmlns:wp="http://schemas.openxmlformats.org/drawingml/2006/wordprocessingDrawing" xmlns:w10="urn:schemas-microsoft-com:office:word" xmlns:w="http://schemas.openxmlformats.org/wordprocessingml/2006/main" xmlns:w14="http://schemas.microsoft.com/office/word/2010/wordml" xmlns:w15="http://schemas.microsoft.com/office/word/2012/wordml" xmlns:w16se="http://schemas.microsoft.com/office/word/2015/wordml/symex" xmlns:wpg="http://schemas.microsoft.com/office/word/2010/wordprocessingGroup" xmlns:wpi="http://schemas.microsoft.com/office/word/2010/wordprocessingInk" xmlns:wne="http://schemas.microsoft.com/office/word/2006/wordml" xmlns:wps="http://schemas.microsoft.com/office/word/2010/wordprocessingShape" mc:Ignorable="w14 w15 w16se wp14">
   <w:body>
     <w:p>
       <w:pPr>
@@ -41,33 +41,247 @@
         </w:numPr>
       </w:pPr>
       <w:r>
+        <w:t xml:space="preserve">Autores: Vitor Artoni de Marcio – programador </w:t>
+      </w:r>
+    </w:p>
+    <w:p>
+      <w:pPr>
+        <w:pStyle w:val="PargrafodaLista"/>
+        <w:numPr>
+          <w:ilvl w:val="0"/>
+          <w:numId w:val="1"/>
+        </w:numPr>
+      </w:pPr>
+      <w:r>
+        <w:t>Prioridade</w:t>
+      </w:r>
+      <w:r>
+        <w:t>: Requisito Subconsciente</w:t>
+      </w:r>
+    </w:p>
+    <w:p>
+      <w:pPr>
+        <w:pStyle w:val="PargrafodaLista"/>
+        <w:numPr>
+          <w:ilvl w:val="0"/>
+          <w:numId w:val="1"/>
+        </w:numPr>
+      </w:pPr>
+      <w:proofErr w:type="spellStart"/>
+      <w:r>
+        <w:t>Criticalidade</w:t>
+      </w:r>
+      <w:proofErr w:type="spellEnd"/>
+      <w:r>
+        <w:t>: Alta</w:t>
+      </w:r>
+    </w:p>
+    <w:p>
+      <w:pPr>
+        <w:pStyle w:val="PargrafodaLista"/>
+        <w:numPr>
+          <w:ilvl w:val="0"/>
+          <w:numId w:val="1"/>
+        </w:numPr>
+      </w:pPr>
+      <w:r>
+        <w:t>Fonte</w:t>
+      </w:r>
+      <w:r>
+        <w:t>: Rafael Augusto Barbaroto de Araújo</w:t>
+      </w:r>
+    </w:p>
+    <w:p>
+      <w:pPr>
+        <w:pStyle w:val="PargrafodaLista"/>
+        <w:numPr>
+          <w:ilvl w:val="0"/>
+          <w:numId w:val="1"/>
+        </w:numPr>
+      </w:pPr>
+      <w:r>
+        <w:t>Responsável</w:t>
+      </w:r>
+      <w:r>
+        <w:t>:</w:t>
+      </w:r>
+      <w:r>
+        <w:t xml:space="preserve"> Vitor Artoni de Marcio </w:t>
+      </w:r>
+      <w:r>
+        <w:t>–</w:t>
+      </w:r>
+      <w:r>
+        <w:t xml:space="preserve"> Programador</w:t>
+      </w:r>
+      <w:r>
+        <w:t xml:space="preserve"> </w:t>
+      </w:r>
+    </w:p>
+    <w:p>
+      <w:pPr>
+        <w:pStyle w:val="PargrafodaLista"/>
+        <w:numPr>
+          <w:ilvl w:val="0"/>
+          <w:numId w:val="1"/>
+        </w:numPr>
+      </w:pPr>
+      <w:r>
+        <w:t>Descrição</w:t>
+      </w:r>
+      <w:r>
+        <w:t>: O usuário clica nos botões ou digita os valores desejados</w:t>
+      </w:r>
+      <w:r>
+        <w:t>.</w:t>
+      </w:r>
+    </w:p>
+    <w:p>
+      <w:pPr>
+        <w:pStyle w:val="PargrafodaLista"/>
+        <w:numPr>
+          <w:ilvl w:val="0"/>
+          <w:numId w:val="1"/>
+        </w:numPr>
+      </w:pPr>
+      <w:r>
+        <w:t>Atores</w:t>
+      </w:r>
+      <w:r>
+        <w:t>: Usuário</w:t>
+      </w:r>
+      <w:r>
+        <w:t>.</w:t>
+      </w:r>
+    </w:p>
+    <w:p>
+      <w:pPr>
+        <w:pStyle w:val="PargrafodaLista"/>
+        <w:numPr>
+          <w:ilvl w:val="0"/>
+          <w:numId w:val="1"/>
+        </w:numPr>
+      </w:pPr>
+      <w:r>
+        <w:t>Resultado</w:t>
+      </w:r>
+      <w:r>
+        <w:t>: Os valores inseridos são exibidos na caixa de texto e ficam à espera de operações</w:t>
+      </w:r>
+      <w:r>
+        <w:t>.</w:t>
+      </w:r>
+    </w:p>
+    <w:p>
+      <w:pPr>
+        <w:pStyle w:val="PargrafodaLista"/>
+        <w:numPr>
+          <w:ilvl w:val="0"/>
+          <w:numId w:val="1"/>
+        </w:numPr>
+      </w:pPr>
+      <w:r>
+        <w:t>Cenário Principal</w:t>
+      </w:r>
+      <w:r>
+        <w:t>: Ao abrir a calcul</w:t>
+      </w:r>
+      <w:r>
+        <w:t xml:space="preserve">adora, </w:t>
+      </w:r>
+      <w:r>
+        <w:t>o usuário de</w:t>
+      </w:r>
+      <w:r>
+        <w:t xml:space="preserve">seja realizar alguma operação </w:t>
+      </w:r>
+      <w:r>
+        <w:t>e</w:t>
+      </w:r>
+      <w:r>
+        <w:t xml:space="preserve"> para isso</w:t>
+      </w:r>
+      <w:r>
+        <w:t xml:space="preserve"> o mesmo clica ou digita os valores desejados para </w:t>
+      </w:r>
+      <w:proofErr w:type="gramStart"/>
+      <w:r>
+        <w:t>a(</w:t>
+      </w:r>
+      <w:proofErr w:type="gramEnd"/>
+      <w:r>
+        <w:t>s) futura(s) operação(</w:t>
+      </w:r>
+      <w:proofErr w:type="spellStart"/>
+      <w:r>
+        <w:t>ões</w:t>
+      </w:r>
+      <w:proofErr w:type="spellEnd"/>
+      <w:r>
+        <w:t>)</w:t>
+      </w:r>
+      <w:r>
+        <w:t>.</w:t>
+      </w:r>
+    </w:p>
+    <w:p/>
+    <w:p>
+      <w:pPr>
+        <w:pStyle w:val="PargrafodaLista"/>
+        <w:numPr>
+          <w:ilvl w:val="0"/>
+          <w:numId w:val="2"/>
+        </w:numPr>
+      </w:pPr>
+      <w:r>
+        <w:t>Identificador: CALC_02</w:t>
+      </w:r>
+    </w:p>
+    <w:p>
+      <w:pPr>
+        <w:pStyle w:val="PargrafodaLista"/>
+        <w:numPr>
+          <w:ilvl w:val="0"/>
+          <w:numId w:val="2"/>
+        </w:numPr>
+      </w:pPr>
+      <w:r>
+        <w:t>Nome: Selecionar Operação</w:t>
+      </w:r>
+    </w:p>
+    <w:p>
+      <w:pPr>
+        <w:pStyle w:val="PargrafodaLista"/>
+        <w:numPr>
+          <w:ilvl w:val="0"/>
+          <w:numId w:val="2"/>
+        </w:numPr>
+      </w:pPr>
+      <w:r>
         <w:t>Autores: Vitor Artoni de Marcio – programador</w:t>
       </w:r>
-      <w:r>
-        <w:t xml:space="preserve"> </w:t>
-      </w:r>
-    </w:p>
-    <w:p>
-      <w:pPr>
-        <w:pStyle w:val="PargrafodaLista"/>
-        <w:numPr>
-          <w:ilvl w:val="0"/>
-          <w:numId w:val="1"/>
-        </w:numPr>
-      </w:pPr>
-      <w:r>
-        <w:t>Prioridade</w:t>
-      </w:r>
-      <w:r>
-        <w:t>: Requisito Subconsciente</w:t>
-      </w:r>
-    </w:p>
-    <w:p>
-      <w:pPr>
-        <w:pStyle w:val="PargrafodaLista"/>
-        <w:numPr>
-          <w:ilvl w:val="0"/>
-          <w:numId w:val="1"/>
+    </w:p>
+    <w:p>
+      <w:pPr>
+        <w:pStyle w:val="PargrafodaLista"/>
+        <w:numPr>
+          <w:ilvl w:val="0"/>
+          <w:numId w:val="2"/>
+        </w:numPr>
+      </w:pPr>
+      <w:r>
+        <w:t xml:space="preserve">Prioridade: </w:t>
+      </w:r>
+      <w:r>
+        <w:t>Requisito Subconsciente</w:t>
+      </w:r>
+    </w:p>
+    <w:p>
+      <w:pPr>
+        <w:pStyle w:val="PargrafodaLista"/>
+        <w:numPr>
+          <w:ilvl w:val="0"/>
+          <w:numId w:val="2"/>
         </w:numPr>
       </w:pPr>
       <w:proofErr w:type="spellStart"/>
@@ -84,136 +298,377 @@
         <w:pStyle w:val="PargrafodaLista"/>
         <w:numPr>
           <w:ilvl w:val="0"/>
-          <w:numId w:val="1"/>
-        </w:numPr>
-      </w:pPr>
-      <w:r>
-        <w:t>Fonte</w:t>
-      </w:r>
-      <w:r>
-        <w:t>: Rafael Augusto Barbaroto de Araújo</w:t>
-      </w:r>
-    </w:p>
-    <w:p>
-      <w:pPr>
-        <w:pStyle w:val="PargrafodaLista"/>
-        <w:numPr>
-          <w:ilvl w:val="0"/>
-          <w:numId w:val="1"/>
-        </w:numPr>
-      </w:pPr>
-      <w:r>
-        <w:t>Responsável</w:t>
-      </w:r>
-      <w:r>
-        <w:t>:</w:t>
-      </w:r>
-      <w:r>
-        <w:t xml:space="preserve"> Vitor Artoni de Marcio </w:t>
-      </w:r>
-      <w:r>
-        <w:t>–</w:t>
-      </w:r>
-      <w:r>
-        <w:t xml:space="preserve"> Programador</w:t>
-      </w:r>
-      <w:r>
-        <w:t xml:space="preserve"> </w:t>
-      </w:r>
-    </w:p>
-    <w:p>
-      <w:pPr>
-        <w:pStyle w:val="PargrafodaLista"/>
-        <w:numPr>
-          <w:ilvl w:val="0"/>
-          <w:numId w:val="1"/>
-        </w:numPr>
-      </w:pPr>
-      <w:r>
-        <w:t>Descrição</w:t>
-      </w:r>
-      <w:r>
-        <w:t>: O usuário clica nos botões ou digita os valores desejados</w:t>
-      </w:r>
-      <w:r>
-        <w:t>.</w:t>
-      </w:r>
-    </w:p>
-    <w:p>
-      <w:pPr>
-        <w:pStyle w:val="PargrafodaLista"/>
-        <w:numPr>
-          <w:ilvl w:val="0"/>
-          <w:numId w:val="1"/>
-        </w:numPr>
-      </w:pPr>
-      <w:r>
-        <w:t>Atores</w:t>
-      </w:r>
-      <w:r>
-        <w:t>: Usuário</w:t>
-      </w:r>
-      <w:r>
-        <w:t>.</w:t>
-      </w:r>
-    </w:p>
-    <w:p>
-      <w:pPr>
-        <w:pStyle w:val="PargrafodaLista"/>
-        <w:numPr>
-          <w:ilvl w:val="0"/>
-          <w:numId w:val="1"/>
-        </w:numPr>
-      </w:pPr>
-      <w:r>
-        <w:t>Resultado</w:t>
-      </w:r>
-      <w:r>
-        <w:t>: Os valores inseridos são exibidos na caixa de texto e ficam à espera de operações</w:t>
-      </w:r>
-      <w:r>
-        <w:t>.</w:t>
-      </w:r>
-    </w:p>
-    <w:p>
-      <w:pPr>
-        <w:pStyle w:val="PargrafodaLista"/>
-        <w:numPr>
-          <w:ilvl w:val="0"/>
-          <w:numId w:val="1"/>
-        </w:numPr>
-      </w:pPr>
-      <w:r>
-        <w:t>Cenário Principal</w:t>
-      </w:r>
-      <w:r>
-        <w:t>: Ao abrir a calcul</w:t>
-      </w:r>
-      <w:r>
-        <w:t xml:space="preserve">adora, </w:t>
-      </w:r>
-      <w:r>
-        <w:t>o usuário de</w:t>
-      </w:r>
-      <w:r>
-        <w:t xml:space="preserve">seja realizar alguma operação </w:t>
-      </w:r>
-      <w:r>
-        <w:t>e</w:t>
-      </w:r>
-      <w:r>
-        <w:t xml:space="preserve"> para isso</w:t>
-      </w:r>
-      <w:r>
-        <w:t xml:space="preserve"> o mesmo clica ou digita os valores desejados para </w:t>
+          <w:numId w:val="2"/>
+        </w:numPr>
+      </w:pPr>
+      <w:r>
+        <w:t>Fonte: Rafael A</w:t>
+      </w:r>
+      <w:r>
+        <w:t>ugusto Bar</w:t>
+      </w:r>
+      <w:r>
+        <w:t>baroto de Araújo</w:t>
+      </w:r>
+    </w:p>
+    <w:p>
+      <w:pPr>
+        <w:pStyle w:val="PargrafodaLista"/>
+        <w:numPr>
+          <w:ilvl w:val="0"/>
+          <w:numId w:val="2"/>
+        </w:numPr>
+      </w:pPr>
+      <w:r>
+        <w:t>Responsável: Vitor Artoni de Marcio – programador</w:t>
+      </w:r>
+    </w:p>
+    <w:p>
+      <w:pPr>
+        <w:pStyle w:val="PargrafodaLista"/>
+        <w:numPr>
+          <w:ilvl w:val="0"/>
+          <w:numId w:val="2"/>
+        </w:numPr>
+      </w:pPr>
+      <w:r>
+        <w:t>Descrição: O usuário clica nos botões ou digita o símbolo relativo à operação desejada (Soma, Subtração, Multiplicação, Divisão).</w:t>
+      </w:r>
+    </w:p>
+    <w:p>
+      <w:pPr>
+        <w:pStyle w:val="PargrafodaLista"/>
+        <w:numPr>
+          <w:ilvl w:val="0"/>
+          <w:numId w:val="2"/>
+        </w:numPr>
+      </w:pPr>
+      <w:r>
+        <w:t>Atores: Usuário.</w:t>
+      </w:r>
+    </w:p>
+    <w:p>
+      <w:pPr>
+        <w:pStyle w:val="PargrafodaLista"/>
+        <w:numPr>
+          <w:ilvl w:val="0"/>
+          <w:numId w:val="2"/>
+        </w:numPr>
+      </w:pPr>
+      <w:r>
+        <w:t>Resultado: O operador matemático se junta aos valores numéricos para formar a expressão a ser resolvida.</w:t>
+      </w:r>
+    </w:p>
+    <w:p>
+      <w:pPr>
+        <w:pStyle w:val="PargrafodaLista"/>
+        <w:numPr>
+          <w:ilvl w:val="0"/>
+          <w:numId w:val="2"/>
+        </w:numPr>
+      </w:pPr>
+      <w:r>
+        <w:t>Cenário Principal: O usuário deseja realizar uma operação matemática e necessita escolher o operador para a conta.</w:t>
+      </w:r>
+    </w:p>
+    <w:p/>
+    <w:p>
+      <w:pPr>
+        <w:pStyle w:val="PargrafodaLista"/>
+        <w:numPr>
+          <w:ilvl w:val="0"/>
+          <w:numId w:val="3"/>
+        </w:numPr>
+      </w:pPr>
+      <w:r>
+        <w:t>Identificador: CALC_03</w:t>
+      </w:r>
+    </w:p>
+    <w:p>
+      <w:pPr>
+        <w:pStyle w:val="PargrafodaLista"/>
+        <w:numPr>
+          <w:ilvl w:val="0"/>
+          <w:numId w:val="3"/>
+        </w:numPr>
+      </w:pPr>
+      <w:r>
+        <w:t>Nome: Calcular Resultado</w:t>
+      </w:r>
+    </w:p>
+    <w:p>
+      <w:pPr>
+        <w:pStyle w:val="PargrafodaLista"/>
+        <w:numPr>
+          <w:ilvl w:val="0"/>
+          <w:numId w:val="3"/>
+        </w:numPr>
+      </w:pPr>
+      <w:r>
+        <w:t>Autores: Vitor Artoni de Marcio – programador</w:t>
+      </w:r>
+    </w:p>
+    <w:p>
+      <w:pPr>
+        <w:pStyle w:val="PargrafodaLista"/>
+        <w:numPr>
+          <w:ilvl w:val="0"/>
+          <w:numId w:val="3"/>
+        </w:numPr>
+      </w:pPr>
+      <w:r>
+        <w:t>Prioridade: Requisito Consciente</w:t>
+      </w:r>
+    </w:p>
+    <w:p>
+      <w:pPr>
+        <w:pStyle w:val="PargrafodaLista"/>
+        <w:numPr>
+          <w:ilvl w:val="0"/>
+          <w:numId w:val="3"/>
+        </w:numPr>
+      </w:pPr>
+      <w:proofErr w:type="spellStart"/>
+      <w:r>
+        <w:t>Criticalidade</w:t>
+      </w:r>
+      <w:proofErr w:type="spellEnd"/>
+      <w:r>
+        <w:t>: Alta</w:t>
+      </w:r>
+    </w:p>
+    <w:p>
+      <w:pPr>
+        <w:pStyle w:val="PargrafodaLista"/>
+        <w:numPr>
+          <w:ilvl w:val="0"/>
+          <w:numId w:val="3"/>
+        </w:numPr>
+      </w:pPr>
+      <w:r>
+        <w:t>Fonte: Rafael Augusto Barbaroto de Araújo</w:t>
+      </w:r>
+    </w:p>
+    <w:p>
+      <w:pPr>
+        <w:pStyle w:val="PargrafodaLista"/>
+        <w:numPr>
+          <w:ilvl w:val="0"/>
+          <w:numId w:val="3"/>
+        </w:numPr>
+      </w:pPr>
+      <w:r>
+        <w:t>Responsável: Vitor Artoni de Marcio - programador</w:t>
+      </w:r>
+    </w:p>
+    <w:p>
+      <w:pPr>
+        <w:pStyle w:val="PargrafodaLista"/>
+        <w:numPr>
+          <w:ilvl w:val="0"/>
+          <w:numId w:val="3"/>
+        </w:numPr>
+      </w:pPr>
+      <w:r>
+        <w:t>Descrição: Os valores de entrada e a operação escolhida é interpretada pelo si</w:t>
+      </w:r>
+      <w:r>
+        <w:t>stema e calculada de acordo com a expressão obtida.</w:t>
+      </w:r>
+    </w:p>
+    <w:p>
+      <w:pPr>
+        <w:pStyle w:val="PargrafodaLista"/>
+        <w:numPr>
+          <w:ilvl w:val="0"/>
+          <w:numId w:val="3"/>
+        </w:numPr>
+      </w:pPr>
+      <w:r>
+        <w:t>Atores: Usuário</w:t>
+      </w:r>
+    </w:p>
+    <w:p>
+      <w:pPr>
+        <w:pStyle w:val="PargrafodaLista"/>
+        <w:numPr>
+          <w:ilvl w:val="0"/>
+          <w:numId w:val="3"/>
+        </w:numPr>
+      </w:pPr>
+      <w:r>
+        <w:t xml:space="preserve">Trigger: Clique do botão “=” ou pressionamento </w:t>
+      </w:r>
+      <w:proofErr w:type="spellStart"/>
+      <w:r>
+        <w:t>da</w:t>
+      </w:r>
+      <w:proofErr w:type="spellEnd"/>
+      <w:r>
+        <w:t xml:space="preserve"> tecla “</w:t>
+      </w:r>
+      <w:proofErr w:type="spellStart"/>
+      <w:r>
+        <w:t>Enter</w:t>
+      </w:r>
+      <w:proofErr w:type="spellEnd"/>
+      <w:r>
+        <w:t>”.</w:t>
+      </w:r>
+    </w:p>
+    <w:p>
+      <w:pPr>
+        <w:pStyle w:val="PargrafodaLista"/>
+        <w:numPr>
+          <w:ilvl w:val="0"/>
+          <w:numId w:val="3"/>
+        </w:numPr>
+      </w:pPr>
+      <w:r>
+        <w:t>Resultado: O sistema calcula a expressão e retorna o resultado obtido.</w:t>
+      </w:r>
+    </w:p>
+    <w:p>
+      <w:pPr>
+        <w:pStyle w:val="PargrafodaLista"/>
+        <w:numPr>
+          <w:ilvl w:val="0"/>
+          <w:numId w:val="3"/>
+        </w:numPr>
+        <w:spacing w:line="240" w:lineRule="auto"/>
+      </w:pPr>
+      <w:r>
+        <w:t>Pré-Condições: Haverá resultado calculado apenas se houverem valores para serem calculados e também algum operador para ser identificado pelo sistema.</w:t>
+      </w:r>
+    </w:p>
+    <w:p>
+      <w:pPr>
+        <w:pStyle w:val="PargrafodaLista"/>
+        <w:numPr>
+          <w:ilvl w:val="0"/>
+          <w:numId w:val="3"/>
+        </w:numPr>
+      </w:pPr>
+      <w:r>
+        <w:t>Cenário Principal: O usuário já digitou os valores e o operador e agora deseja realizar a operação. Após clicar no botão “=” ou apertar “</w:t>
+      </w:r>
+      <w:proofErr w:type="spellStart"/>
+      <w:r>
+        <w:t>Enter</w:t>
+      </w:r>
+      <w:proofErr w:type="spellEnd"/>
+      <w:r>
+        <w:t>” o sistema retornará o resultado.</w:t>
+      </w:r>
+    </w:p>
+    <w:p>
+      <w:pPr>
+        <w:pStyle w:val="PargrafodaLista"/>
+        <w:numPr>
+          <w:ilvl w:val="0"/>
+          <w:numId w:val="4"/>
+        </w:numPr>
+      </w:pPr>
+      <w:r>
+        <w:lastRenderedPageBreak/>
+        <w:t>Identificador: CALC_04</w:t>
+      </w:r>
+    </w:p>
+    <w:p>
+      <w:pPr>
+        <w:pStyle w:val="PargrafodaLista"/>
+        <w:numPr>
+          <w:ilvl w:val="0"/>
+          <w:numId w:val="4"/>
+        </w:numPr>
+      </w:pPr>
+      <w:r>
+        <w:t>Nome: Exibir Resultado</w:t>
+      </w:r>
+    </w:p>
+    <w:p>
+      <w:pPr>
+        <w:pStyle w:val="PargrafodaLista"/>
+        <w:numPr>
+          <w:ilvl w:val="0"/>
+          <w:numId w:val="4"/>
+        </w:numPr>
+      </w:pPr>
+      <w:r>
+        <w:t>Autores: Vitor Artoni de Marcio – programador</w:t>
+      </w:r>
+    </w:p>
+    <w:p>
+      <w:pPr>
+        <w:pStyle w:val="PargrafodaLista"/>
+        <w:numPr>
+          <w:ilvl w:val="0"/>
+          <w:numId w:val="4"/>
+        </w:numPr>
+      </w:pPr>
+      <w:r>
+        <w:t>Prioridade: Requisito Subconsciente</w:t>
+      </w:r>
+    </w:p>
+    <w:p>
+      <w:pPr>
+        <w:pStyle w:val="PargrafodaLista"/>
+        <w:numPr>
+          <w:ilvl w:val="0"/>
+          <w:numId w:val="4"/>
+        </w:numPr>
+      </w:pPr>
+      <w:proofErr w:type="spellStart"/>
+      <w:r>
+        <w:t>Criticalidade</w:t>
+      </w:r>
+      <w:proofErr w:type="spellEnd"/>
+      <w:r>
+        <w:t>: Alta</w:t>
+      </w:r>
+    </w:p>
+    <w:p>
+      <w:pPr>
+        <w:pStyle w:val="PargrafodaLista"/>
+        <w:numPr>
+          <w:ilvl w:val="0"/>
+          <w:numId w:val="4"/>
+        </w:numPr>
+      </w:pPr>
+      <w:r>
+        <w:t>Fonte: Rafael Augusto Barbaroto de Araújo</w:t>
+      </w:r>
+    </w:p>
+    <w:p>
+      <w:pPr>
+        <w:pStyle w:val="PargrafodaLista"/>
+        <w:numPr>
+          <w:ilvl w:val="0"/>
+          <w:numId w:val="4"/>
+        </w:numPr>
+      </w:pPr>
+      <w:r>
+        <w:t>Responsável: Vitor Artoni de Marcio – programador</w:t>
+      </w:r>
+    </w:p>
+    <w:p>
+      <w:pPr>
+        <w:pStyle w:val="PargrafodaLista"/>
+        <w:numPr>
+          <w:ilvl w:val="0"/>
+          <w:numId w:val="4"/>
+        </w:numPr>
+      </w:pPr>
+      <w:r>
+        <w:t xml:space="preserve">Descrição: Após realizados os cálculos, o programa exibe o resultado </w:t>
       </w:r>
       <w:proofErr w:type="gramStart"/>
       <w:r>
-        <w:t>a(</w:t>
+        <w:t>da(</w:t>
       </w:r>
       <w:proofErr w:type="gramEnd"/>
       <w:r>
-        <w:t>s) futura(s) operação(</w:t>
+        <w:t>s) operação(</w:t>
       </w:r>
       <w:proofErr w:type="spellStart"/>
       <w:r>
@@ -221,10 +676,341 @@
       </w:r>
       <w:proofErr w:type="spellEnd"/>
       <w:r>
-        <w:t>)</w:t>
-      </w:r>
-      <w:r>
-        <w:t>.</w:t>
+        <w:t>).</w:t>
+      </w:r>
+    </w:p>
+    <w:p>
+      <w:pPr>
+        <w:pStyle w:val="PargrafodaLista"/>
+        <w:numPr>
+          <w:ilvl w:val="0"/>
+          <w:numId w:val="4"/>
+        </w:numPr>
+      </w:pPr>
+      <w:r>
+        <w:t>Atores: Usuário</w:t>
+      </w:r>
+    </w:p>
+    <w:p>
+      <w:pPr>
+        <w:pStyle w:val="PargrafodaLista"/>
+        <w:numPr>
+          <w:ilvl w:val="0"/>
+          <w:numId w:val="4"/>
+        </w:numPr>
+      </w:pPr>
+      <w:r>
+        <w:t>Resultado: Valor resultante dos cálculos realizados.</w:t>
+      </w:r>
+    </w:p>
+    <w:p>
+      <w:pPr>
+        <w:pStyle w:val="PargrafodaLista"/>
+        <w:numPr>
+          <w:ilvl w:val="0"/>
+          <w:numId w:val="4"/>
+        </w:numPr>
+      </w:pPr>
+      <w:r>
+        <w:t>Cenário Principal: O usuário já forneceu os dados, o sistema já calculou o que foi digitado, e apenas basta exibir o resultado na tela para o usuário.</w:t>
+      </w:r>
+    </w:p>
+    <w:p>
+      <w:pPr>
+        <w:pStyle w:val="PargrafodaLista"/>
+      </w:pPr>
+    </w:p>
+    <w:p>
+      <w:pPr>
+        <w:pStyle w:val="PargrafodaLista"/>
+        <w:numPr>
+          <w:ilvl w:val="0"/>
+          <w:numId w:val="5"/>
+        </w:numPr>
+      </w:pPr>
+      <w:r>
+        <w:t>Identificador: CALC_05</w:t>
+      </w:r>
+    </w:p>
+    <w:p>
+      <w:pPr>
+        <w:pStyle w:val="PargrafodaLista"/>
+        <w:numPr>
+          <w:ilvl w:val="0"/>
+          <w:numId w:val="5"/>
+        </w:numPr>
+      </w:pPr>
+      <w:r>
+        <w:t>Nome: Escolher Modo de Exibição</w:t>
+      </w:r>
+    </w:p>
+    <w:p>
+      <w:pPr>
+        <w:pStyle w:val="PargrafodaLista"/>
+        <w:numPr>
+          <w:ilvl w:val="0"/>
+          <w:numId w:val="5"/>
+        </w:numPr>
+      </w:pPr>
+      <w:r>
+        <w:t>Autores: Vitor Artoni de Marcio – programador</w:t>
+      </w:r>
+    </w:p>
+    <w:p>
+      <w:pPr>
+        <w:pStyle w:val="PargrafodaLista"/>
+        <w:numPr>
+          <w:ilvl w:val="0"/>
+          <w:numId w:val="5"/>
+        </w:numPr>
+      </w:pPr>
+      <w:r>
+        <w:t>Prioridade: Requisito Consciente</w:t>
+      </w:r>
+    </w:p>
+    <w:p>
+      <w:pPr>
+        <w:pStyle w:val="PargrafodaLista"/>
+        <w:numPr>
+          <w:ilvl w:val="0"/>
+          <w:numId w:val="5"/>
+        </w:numPr>
+      </w:pPr>
+      <w:proofErr w:type="spellStart"/>
+      <w:r>
+        <w:t>Criticalidade</w:t>
+      </w:r>
+      <w:proofErr w:type="spellEnd"/>
+      <w:r>
+        <w:t>: Média</w:t>
+      </w:r>
+    </w:p>
+    <w:p>
+      <w:pPr>
+        <w:pStyle w:val="PargrafodaLista"/>
+        <w:numPr>
+          <w:ilvl w:val="0"/>
+          <w:numId w:val="5"/>
+        </w:numPr>
+      </w:pPr>
+      <w:r>
+        <w:t>Fonte: Rafael Augusto Barbaroto de Araújo</w:t>
+      </w:r>
+    </w:p>
+    <w:p>
+      <w:pPr>
+        <w:pStyle w:val="PargrafodaLista"/>
+        <w:numPr>
+          <w:ilvl w:val="0"/>
+          <w:numId w:val="5"/>
+        </w:numPr>
+      </w:pPr>
+      <w:r>
+        <w:t>Responsável: Vitor Artoni de Marcio – programador</w:t>
+      </w:r>
+    </w:p>
+    <w:p>
+      <w:pPr>
+        <w:pStyle w:val="PargrafodaLista"/>
+        <w:numPr>
+          <w:ilvl w:val="0"/>
+          <w:numId w:val="5"/>
+        </w:numPr>
+      </w:pPr>
+      <w:r>
+        <w:t>Descrição: O usuário pode escolher em qual base numérica os resultados serão exibidos, sendo elas: Decimal, Hexadecimal, Octal e Binária.</w:t>
+      </w:r>
+    </w:p>
+    <w:p>
+      <w:pPr>
+        <w:pStyle w:val="PargrafodaLista"/>
+        <w:numPr>
+          <w:ilvl w:val="0"/>
+          <w:numId w:val="5"/>
+        </w:numPr>
+      </w:pPr>
+      <w:r>
+        <w:t xml:space="preserve">Trigger: Clique do usuário em uma das opções de base numérica converte o resultado para a opção escolhida. </w:t>
+      </w:r>
+    </w:p>
+    <w:p>
+      <w:pPr>
+        <w:pStyle w:val="PargrafodaLista"/>
+        <w:numPr>
+          <w:ilvl w:val="0"/>
+          <w:numId w:val="5"/>
+        </w:numPr>
+      </w:pPr>
+      <w:r>
+        <w:t>Atores: Usuário</w:t>
+      </w:r>
+    </w:p>
+    <w:p>
+      <w:pPr>
+        <w:pStyle w:val="PargrafodaLista"/>
+        <w:numPr>
+          <w:ilvl w:val="0"/>
+          <w:numId w:val="5"/>
+        </w:numPr>
+      </w:pPr>
+      <w:r>
+        <w:t>Resultado: O resultado das operações é convertido para uma das bases, de acordo com a escolha do usuário.</w:t>
+      </w:r>
+    </w:p>
+    <w:p>
+      <w:pPr>
+        <w:pStyle w:val="PargrafodaLista"/>
+        <w:numPr>
+          <w:ilvl w:val="0"/>
+          <w:numId w:val="5"/>
+        </w:numPr>
+      </w:pPr>
+      <w:r>
+        <w:t>Cenário Principal: Após a exibição do resultado das contas o usuário tem a opção de escolher em qual base, dentre as 4 disponíveis, o resultado aparecerá ao clicar em uma das opções.</w:t>
+      </w:r>
+    </w:p>
+    <w:p>
+      <w:pPr>
+        <w:pStyle w:val="PargrafodaLista"/>
+      </w:pPr>
+    </w:p>
+    <w:p>
+      <w:pPr>
+        <w:pStyle w:val="PargrafodaLista"/>
+        <w:numPr>
+          <w:ilvl w:val="0"/>
+          <w:numId w:val="6"/>
+        </w:numPr>
+      </w:pPr>
+      <w:r>
+        <w:t>Identificador: COR_01</w:t>
+      </w:r>
+    </w:p>
+    <w:p>
+      <w:pPr>
+        <w:pStyle w:val="PargrafodaLista"/>
+        <w:numPr>
+          <w:ilvl w:val="0"/>
+          <w:numId w:val="6"/>
+        </w:numPr>
+      </w:pPr>
+      <w:r>
+        <w:t>Nome: Inserir Cores</w:t>
+      </w:r>
+    </w:p>
+    <w:p>
+      <w:pPr>
+        <w:pStyle w:val="PargrafodaLista"/>
+        <w:numPr>
+          <w:ilvl w:val="0"/>
+          <w:numId w:val="6"/>
+        </w:numPr>
+      </w:pPr>
+      <w:r>
+        <w:t>Autores: Vitor Artoni de Marcio – programador</w:t>
+      </w:r>
+    </w:p>
+    <w:p>
+      <w:pPr>
+        <w:pStyle w:val="PargrafodaLista"/>
+        <w:numPr>
+          <w:ilvl w:val="0"/>
+          <w:numId w:val="6"/>
+        </w:numPr>
+      </w:pPr>
+      <w:r>
+        <w:t>Prioridade: Requisito Consciente</w:t>
+      </w:r>
+    </w:p>
+    <w:p>
+      <w:pPr>
+        <w:pStyle w:val="PargrafodaLista"/>
+        <w:numPr>
+          <w:ilvl w:val="0"/>
+          <w:numId w:val="6"/>
+        </w:numPr>
+      </w:pPr>
+      <w:r>
+        <w:t>Fonte: Rafael Augusto Barbaroto de Araújo</w:t>
+      </w:r>
+    </w:p>
+    <w:p>
+      <w:pPr>
+        <w:pStyle w:val="PargrafodaLista"/>
+        <w:numPr>
+          <w:ilvl w:val="0"/>
+          <w:numId w:val="6"/>
+        </w:numPr>
+      </w:pPr>
+      <w:r>
+        <w:t>Responsável: Vitor Artoni de Marcio – programador</w:t>
+      </w:r>
+    </w:p>
+    <w:p>
+      <w:pPr>
+        <w:pStyle w:val="PargrafodaLista"/>
+        <w:numPr>
+          <w:ilvl w:val="0"/>
+          <w:numId w:val="6"/>
+        </w:numPr>
+      </w:pPr>
+      <w:r>
+        <w:t xml:space="preserve">Descrição: O usuário </w:t>
+      </w:r>
+      <w:r>
+        <w:t>digitará o código RGB (três valores) de duas cores desejadas nos campos apropriados.</w:t>
+      </w:r>
+    </w:p>
+    <w:p>
+      <w:pPr>
+        <w:pStyle w:val="PargrafodaLista"/>
+        <w:numPr>
+          <w:ilvl w:val="0"/>
+          <w:numId w:val="6"/>
+        </w:numPr>
+      </w:pPr>
+      <w:r>
+        <w:t>Atores: Usuário</w:t>
+      </w:r>
+    </w:p>
+    <w:p>
+      <w:pPr>
+        <w:pStyle w:val="PargrafodaLista"/>
+        <w:numPr>
+          <w:ilvl w:val="0"/>
+          <w:numId w:val="6"/>
+        </w:numPr>
+      </w:pPr>
+      <w:r>
+        <w:t>Trigger: Clique no botão, que se encontra na tela principal, para abrir a janela relacionada às operações com cores.</w:t>
+      </w:r>
+    </w:p>
+    <w:p>
+      <w:pPr>
+        <w:pStyle w:val="PargrafodaLista"/>
+        <w:numPr>
+          <w:ilvl w:val="0"/>
+          <w:numId w:val="6"/>
+        </w:numPr>
+      </w:pPr>
+      <w:r>
+        <w:t>Resultado: Após a digitação, os valores RGB aparecem nas caixas de texto e esperam por alguma operação.</w:t>
+      </w:r>
+    </w:p>
+    <w:p>
+      <w:pPr>
+        <w:pStyle w:val="PargrafodaLista"/>
+        <w:numPr>
+          <w:ilvl w:val="0"/>
+          <w:numId w:val="6"/>
+        </w:numPr>
+      </w:pPr>
+      <w:r>
+        <w:t xml:space="preserve">Cenário Principal: O usuário deseja realizar operações com cores e clicou no botão para abrir a janela de operações com cores. Após aberta, a janela mostra alguns </w:t>
+      </w:r>
+      <w:r>
+        <w:lastRenderedPageBreak/>
+        <w:t>campos para que o usuário digite os valores RGB que deseja, e então o programa espera a entrada dos dados para realizar futuras operações.</w:t>
       </w:r>
     </w:p>
     <w:p/>
@@ -233,58 +1019,190 @@
         <w:pStyle w:val="PargrafodaLista"/>
         <w:numPr>
           <w:ilvl w:val="0"/>
-          <w:numId w:val="2"/>
-        </w:numPr>
-      </w:pPr>
-      <w:r>
-        <w:t>Identificador: CALC_02</w:t>
-      </w:r>
-    </w:p>
-    <w:p>
-      <w:pPr>
-        <w:pStyle w:val="PargrafodaLista"/>
-        <w:numPr>
-          <w:ilvl w:val="0"/>
-          <w:numId w:val="2"/>
-        </w:numPr>
-      </w:pPr>
-      <w:r>
-        <w:t>Nome: Selecionar Operação</w:t>
-      </w:r>
-    </w:p>
-    <w:p>
-      <w:pPr>
-        <w:pStyle w:val="PargrafodaLista"/>
-        <w:numPr>
-          <w:ilvl w:val="0"/>
-          <w:numId w:val="2"/>
-        </w:numPr>
-      </w:pPr>
-      <w:r>
-        <w:t>Autores: Vitor Artoni de Marcio – programador</w:t>
-      </w:r>
-    </w:p>
-    <w:p>
-      <w:pPr>
-        <w:pStyle w:val="PargrafodaLista"/>
-        <w:numPr>
-          <w:ilvl w:val="0"/>
-          <w:numId w:val="2"/>
-        </w:numPr>
-      </w:pPr>
-      <w:r>
-        <w:t xml:space="preserve">Prioridade: </w:t>
-      </w:r>
-      <w:r>
-        <w:t>Requisito Subconsciente</w:t>
-      </w:r>
-    </w:p>
-    <w:p>
-      <w:pPr>
-        <w:pStyle w:val="PargrafodaLista"/>
-        <w:numPr>
-          <w:ilvl w:val="0"/>
-          <w:numId w:val="2"/>
+          <w:numId w:val="7"/>
+        </w:numPr>
+      </w:pPr>
+      <w:r>
+        <w:t>Identificador: COR_02</w:t>
+      </w:r>
+    </w:p>
+    <w:p>
+      <w:pPr>
+        <w:pStyle w:val="PargrafodaLista"/>
+        <w:numPr>
+          <w:ilvl w:val="0"/>
+          <w:numId w:val="7"/>
+        </w:numPr>
+      </w:pPr>
+      <w:r>
+        <w:t>Nome: Selecionar Operação com Cores</w:t>
+      </w:r>
+    </w:p>
+    <w:p>
+      <w:pPr>
+        <w:pStyle w:val="PargrafodaLista"/>
+        <w:numPr>
+          <w:ilvl w:val="0"/>
+          <w:numId w:val="7"/>
+        </w:numPr>
+      </w:pPr>
+      <w:r>
+        <w:t>Autores: Vitor Artoni de Marcio</w:t>
+      </w:r>
+      <w:r>
+        <w:tab/>
+        <w:t xml:space="preserve"> - programador.</w:t>
+      </w:r>
+    </w:p>
+    <w:p>
+      <w:pPr>
+        <w:pStyle w:val="PargrafodaLista"/>
+        <w:numPr>
+          <w:ilvl w:val="0"/>
+          <w:numId w:val="7"/>
+        </w:numPr>
+      </w:pPr>
+      <w:r>
+        <w:t>Prioridade: Requisito Consciente</w:t>
+      </w:r>
+    </w:p>
+    <w:p>
+      <w:pPr>
+        <w:pStyle w:val="PargrafodaLista"/>
+        <w:numPr>
+          <w:ilvl w:val="0"/>
+          <w:numId w:val="7"/>
+        </w:numPr>
+      </w:pPr>
+      <w:r>
+        <w:t>Fonte: Rafael Augusto Barbaroto de Araújo</w:t>
+      </w:r>
+    </w:p>
+    <w:p>
+      <w:pPr>
+        <w:pStyle w:val="PargrafodaLista"/>
+        <w:numPr>
+          <w:ilvl w:val="0"/>
+          <w:numId w:val="7"/>
+        </w:numPr>
+      </w:pPr>
+      <w:r>
+        <w:t>Responsável: Vitor Artoni de Marcio – programador.</w:t>
+      </w:r>
+    </w:p>
+    <w:p>
+      <w:pPr>
+        <w:pStyle w:val="PargrafodaLista"/>
+        <w:numPr>
+          <w:ilvl w:val="0"/>
+          <w:numId w:val="7"/>
+        </w:numPr>
+      </w:pPr>
+      <w:r>
+        <w:t xml:space="preserve">Descrição: </w:t>
+      </w:r>
+      <w:r>
+        <w:t>O usuário escolhe se irá fazer uma adição ou subtração de cores, seja apertando o botão ou pressionando a tecla referente.</w:t>
+      </w:r>
+    </w:p>
+    <w:p>
+      <w:pPr>
+        <w:pStyle w:val="PargrafodaLista"/>
+        <w:numPr>
+          <w:ilvl w:val="0"/>
+          <w:numId w:val="7"/>
+        </w:numPr>
+      </w:pPr>
+      <w:r>
+        <w:t xml:space="preserve">Atores: </w:t>
+      </w:r>
+      <w:r>
+        <w:t>Usuário.</w:t>
+      </w:r>
+    </w:p>
+    <w:p>
+      <w:pPr>
+        <w:pStyle w:val="PargrafodaLista"/>
+        <w:numPr>
+          <w:ilvl w:val="0"/>
+          <w:numId w:val="7"/>
+        </w:numPr>
+      </w:pPr>
+      <w:r>
+        <w:t>Resultado: A operação é escolhida e o sistema aguarda até que o usuário avance e a operação seja realizada.</w:t>
+      </w:r>
+    </w:p>
+    <w:p>
+      <w:pPr>
+        <w:pStyle w:val="PargrafodaLista"/>
+        <w:numPr>
+          <w:ilvl w:val="0"/>
+          <w:numId w:val="7"/>
+        </w:numPr>
+      </w:pPr>
+      <w:r>
+        <w:t>Cenário Principal: Após o usuário digitar os valores RGB ele deve escolher qual a operação que deseja realizar.</w:t>
+      </w:r>
+    </w:p>
+    <w:p>
+      <w:pPr>
+        <w:pStyle w:val="PargrafodaLista"/>
+      </w:pPr>
+    </w:p>
+    <w:p>
+      <w:pPr>
+        <w:pStyle w:val="PargrafodaLista"/>
+        <w:numPr>
+          <w:ilvl w:val="0"/>
+          <w:numId w:val="9"/>
+        </w:numPr>
+      </w:pPr>
+      <w:r>
+        <w:t>Identificador: COR_03</w:t>
+      </w:r>
+    </w:p>
+    <w:p>
+      <w:pPr>
+        <w:pStyle w:val="PargrafodaLista"/>
+        <w:numPr>
+          <w:ilvl w:val="0"/>
+          <w:numId w:val="9"/>
+        </w:numPr>
+      </w:pPr>
+      <w:r>
+        <w:t>Nome: Realizar Operação com Cores</w:t>
+      </w:r>
+    </w:p>
+    <w:p>
+      <w:pPr>
+        <w:pStyle w:val="PargrafodaLista"/>
+        <w:numPr>
+          <w:ilvl w:val="0"/>
+          <w:numId w:val="9"/>
+        </w:numPr>
+      </w:pPr>
+      <w:r>
+        <w:t>Autores: Vitor Artoni de Marcio – programador.</w:t>
+      </w:r>
+    </w:p>
+    <w:p>
+      <w:pPr>
+        <w:pStyle w:val="PargrafodaLista"/>
+        <w:numPr>
+          <w:ilvl w:val="0"/>
+          <w:numId w:val="9"/>
+        </w:numPr>
+      </w:pPr>
+      <w:r>
+        <w:t>Prioridade: Requisito Consciente</w:t>
+      </w:r>
+    </w:p>
+    <w:p>
+      <w:pPr>
+        <w:pStyle w:val="PargrafodaLista"/>
+        <w:numPr>
+          <w:ilvl w:val="0"/>
+          <w:numId w:val="9"/>
         </w:numPr>
       </w:pPr>
       <w:proofErr w:type="spellStart"/>
@@ -301,7 +1219,187 @@
         <w:pStyle w:val="PargrafodaLista"/>
         <w:numPr>
           <w:ilvl w:val="0"/>
-          <w:numId w:val="2"/>
+          <w:numId w:val="9"/>
+        </w:numPr>
+      </w:pPr>
+      <w:r>
+        <w:t>Fonte: Rafael Augusto Barbaroto de Araújo</w:t>
+      </w:r>
+    </w:p>
+    <w:p>
+      <w:pPr>
+        <w:pStyle w:val="PargrafodaLista"/>
+        <w:numPr>
+          <w:ilvl w:val="0"/>
+          <w:numId w:val="9"/>
+        </w:numPr>
+      </w:pPr>
+      <w:r>
+        <w:t>Responsável: Vitor Artoni de Marcio – programador.</w:t>
+      </w:r>
+    </w:p>
+    <w:p>
+      <w:pPr>
+        <w:pStyle w:val="PargrafodaLista"/>
+        <w:numPr>
+          <w:ilvl w:val="0"/>
+          <w:numId w:val="9"/>
+        </w:numPr>
+      </w:pPr>
+      <w:r>
+        <w:t>Descrição: O sistem</w:t>
+      </w:r>
+      <w:r>
+        <w:t xml:space="preserve">a </w:t>
+      </w:r>
+      <w:r>
+        <w:t xml:space="preserve">realiza </w:t>
+      </w:r>
+      <w:r>
+        <w:t>a operação (soma ou subtração)</w:t>
+      </w:r>
+      <w:r>
+        <w:t xml:space="preserve"> de cores</w:t>
+      </w:r>
+      <w:r>
+        <w:t xml:space="preserve">. </w:t>
+      </w:r>
+    </w:p>
+    <w:p>
+      <w:pPr>
+        <w:pStyle w:val="PargrafodaLista"/>
+        <w:numPr>
+          <w:ilvl w:val="0"/>
+          <w:numId w:val="9"/>
+        </w:numPr>
+      </w:pPr>
+      <w:r>
+        <w:t>Atores: Usuário.</w:t>
+      </w:r>
+    </w:p>
+    <w:p>
+      <w:pPr>
+        <w:pStyle w:val="PargrafodaLista"/>
+        <w:numPr>
+          <w:ilvl w:val="0"/>
+          <w:numId w:val="9"/>
+        </w:numPr>
+      </w:pPr>
+      <w:r>
+        <w:t>Trigger: Clique no botão “Calcular” ou pressionar da tecla “</w:t>
+      </w:r>
+      <w:proofErr w:type="spellStart"/>
+      <w:r>
+        <w:t>Enter</w:t>
+      </w:r>
+      <w:proofErr w:type="spellEnd"/>
+      <w:r>
+        <w:t>”.</w:t>
+      </w:r>
+    </w:p>
+    <w:p>
+      <w:pPr>
+        <w:pStyle w:val="PargrafodaLista"/>
+        <w:numPr>
+          <w:ilvl w:val="0"/>
+          <w:numId w:val="9"/>
+        </w:numPr>
+      </w:pPr>
+      <w:r>
+        <w:t>Resultado: O cálculo resultará em outra cor e seu respectivo valor RGB.</w:t>
+      </w:r>
+    </w:p>
+    <w:p>
+      <w:pPr>
+        <w:pStyle w:val="PargrafodaLista"/>
+        <w:numPr>
+          <w:ilvl w:val="0"/>
+          <w:numId w:val="9"/>
+        </w:numPr>
+      </w:pPr>
+      <w:r>
+        <w:t>Cenário Principal: O usuário já forneceu as entradas, o sistema aguardará o momento de disparo do Trigger, e a operação será realizada.</w:t>
+      </w:r>
+    </w:p>
+    <w:p>
+      <w:pPr>
+        <w:pStyle w:val="PargrafodaLista"/>
+      </w:pPr>
+    </w:p>
+    <w:p>
+      <w:pPr>
+        <w:pStyle w:val="PargrafodaLista"/>
+        <w:numPr>
+          <w:ilvl w:val="0"/>
+          <w:numId w:val="10"/>
+        </w:numPr>
+      </w:pPr>
+      <w:r>
+        <w:t>Identificador: COR_04</w:t>
+      </w:r>
+    </w:p>
+    <w:p>
+      <w:pPr>
+        <w:pStyle w:val="PargrafodaLista"/>
+        <w:numPr>
+          <w:ilvl w:val="0"/>
+          <w:numId w:val="10"/>
+        </w:numPr>
+      </w:pPr>
+      <w:r>
+        <w:t xml:space="preserve">Nome: </w:t>
+      </w:r>
+      <w:r>
+        <w:t>Exibir Cor Resultante</w:t>
+      </w:r>
+    </w:p>
+    <w:p>
+      <w:pPr>
+        <w:pStyle w:val="PargrafodaLista"/>
+        <w:numPr>
+          <w:ilvl w:val="0"/>
+          <w:numId w:val="10"/>
+        </w:numPr>
+      </w:pPr>
+      <w:r>
+        <w:t>Autores: Vitor Artoni de Marcio – programador.</w:t>
+      </w:r>
+    </w:p>
+    <w:p>
+      <w:pPr>
+        <w:pStyle w:val="PargrafodaLista"/>
+        <w:numPr>
+          <w:ilvl w:val="0"/>
+          <w:numId w:val="10"/>
+        </w:numPr>
+      </w:pPr>
+      <w:r>
+        <w:t>Prioridade: Requisito Subconsciente</w:t>
+      </w:r>
+    </w:p>
+    <w:p>
+      <w:pPr>
+        <w:pStyle w:val="PargrafodaLista"/>
+        <w:numPr>
+          <w:ilvl w:val="0"/>
+          <w:numId w:val="10"/>
+        </w:numPr>
+      </w:pPr>
+      <w:proofErr w:type="spellStart"/>
+      <w:r>
+        <w:t>Criticalidade</w:t>
+      </w:r>
+      <w:proofErr w:type="spellEnd"/>
+      <w:r>
+        <w:t>: Alta</w:t>
+      </w:r>
+    </w:p>
+    <w:p>
+      <w:pPr>
+        <w:pStyle w:val="PargrafodaLista"/>
+        <w:numPr>
+          <w:ilvl w:val="0"/>
+          <w:numId w:val="10"/>
         </w:numPr>
       </w:pPr>
       <w:r>
@@ -321,31 +1419,31 @@
         <w:pStyle w:val="PargrafodaLista"/>
         <w:numPr>
           <w:ilvl w:val="0"/>
-          <w:numId w:val="2"/>
-        </w:numPr>
-      </w:pPr>
-      <w:r>
-        <w:t>Responsável: Vitor Artoni de Marcio – programador</w:t>
-      </w:r>
-    </w:p>
-    <w:p>
-      <w:pPr>
-        <w:pStyle w:val="PargrafodaLista"/>
-        <w:numPr>
-          <w:ilvl w:val="0"/>
-          <w:numId w:val="2"/>
-        </w:numPr>
-      </w:pPr>
-      <w:r>
-        <w:t>Descrição: O usuário clica nos botões ou digita o símbolo relativo à operação desejada (Soma, Subtração, Multiplicação, Divisão).</w:t>
-      </w:r>
-    </w:p>
-    <w:p>
-      <w:pPr>
-        <w:pStyle w:val="PargrafodaLista"/>
-        <w:numPr>
-          <w:ilvl w:val="0"/>
-          <w:numId w:val="2"/>
+          <w:numId w:val="10"/>
+        </w:numPr>
+      </w:pPr>
+      <w:r>
+        <w:t>Responsável: Vitor Artoni de Marcio – programador.</w:t>
+      </w:r>
+    </w:p>
+    <w:p>
+      <w:pPr>
+        <w:pStyle w:val="PargrafodaLista"/>
+        <w:numPr>
+          <w:ilvl w:val="0"/>
+          <w:numId w:val="10"/>
+        </w:numPr>
+      </w:pPr>
+      <w:r>
+        <w:t>Descrição: O sistema exibe na tela qual foi a cor resultante da operação escolhida e os valores RGB dessa cor.</w:t>
+      </w:r>
+    </w:p>
+    <w:p>
+      <w:pPr>
+        <w:pStyle w:val="PargrafodaLista"/>
+        <w:numPr>
+          <w:ilvl w:val="0"/>
+          <w:numId w:val="10"/>
         </w:numPr>
       </w:pPr>
       <w:r>
@@ -357,207 +1455,38 @@
         <w:pStyle w:val="PargrafodaLista"/>
         <w:numPr>
           <w:ilvl w:val="0"/>
-          <w:numId w:val="2"/>
-        </w:numPr>
-      </w:pPr>
-      <w:r>
-        <w:t>Resultado: O operador matemático se junta aos valores numéricos para formar a expressão a ser resolvida.</w:t>
-      </w:r>
-    </w:p>
-    <w:p>
-      <w:pPr>
-        <w:pStyle w:val="PargrafodaLista"/>
-        <w:numPr>
-          <w:ilvl w:val="0"/>
-          <w:numId w:val="2"/>
-        </w:numPr>
-      </w:pPr>
-      <w:r>
-        <w:t>Cenário Principal: O usuário deseja realizar uma operação matemática e necessita escolher o operador para a conta.</w:t>
-      </w:r>
-    </w:p>
-    <w:p/>
-    <w:p>
-      <w:pPr>
-        <w:pStyle w:val="PargrafodaLista"/>
-        <w:numPr>
-          <w:ilvl w:val="0"/>
-          <w:numId w:val="3"/>
-        </w:numPr>
-      </w:pPr>
-      <w:r>
-        <w:t>Identificador: CALC_03</w:t>
-      </w:r>
-    </w:p>
-    <w:p>
-      <w:pPr>
-        <w:pStyle w:val="PargrafodaLista"/>
-        <w:numPr>
-          <w:ilvl w:val="0"/>
-          <w:numId w:val="3"/>
-        </w:numPr>
-      </w:pPr>
-      <w:r>
-        <w:t>Nome: Calcular Resultado</w:t>
-      </w:r>
-    </w:p>
-    <w:p>
-      <w:pPr>
-        <w:pStyle w:val="PargrafodaLista"/>
-        <w:numPr>
-          <w:ilvl w:val="0"/>
-          <w:numId w:val="3"/>
-        </w:numPr>
-      </w:pPr>
-      <w:r>
-        <w:t>Autores: Vitor Artoni de Marcio – programador</w:t>
-      </w:r>
-    </w:p>
-    <w:p>
-      <w:pPr>
-        <w:pStyle w:val="PargrafodaLista"/>
-        <w:numPr>
-          <w:ilvl w:val="0"/>
-          <w:numId w:val="3"/>
-        </w:numPr>
-      </w:pPr>
-      <w:r>
-        <w:t>Prioridade: Requisito Consciente</w:t>
-      </w:r>
-    </w:p>
-    <w:p>
-      <w:pPr>
-        <w:pStyle w:val="PargrafodaLista"/>
-        <w:numPr>
-          <w:ilvl w:val="0"/>
-          <w:numId w:val="3"/>
-        </w:numPr>
-      </w:pPr>
-      <w:proofErr w:type="spellStart"/>
-      <w:r>
-        <w:t>Criticalidade</w:t>
-      </w:r>
-      <w:proofErr w:type="spellEnd"/>
-      <w:r>
-        <w:t>: Alta</w:t>
-      </w:r>
-    </w:p>
-    <w:p>
-      <w:pPr>
-        <w:pStyle w:val="PargrafodaLista"/>
-        <w:numPr>
-          <w:ilvl w:val="0"/>
-          <w:numId w:val="3"/>
-        </w:numPr>
-      </w:pPr>
-      <w:r>
-        <w:t>Fonte: Rafael Augusto Barbaroto de Araújo</w:t>
-      </w:r>
-    </w:p>
-    <w:p>
-      <w:pPr>
-        <w:pStyle w:val="PargrafodaLista"/>
-        <w:numPr>
-          <w:ilvl w:val="0"/>
-          <w:numId w:val="3"/>
-        </w:numPr>
-      </w:pPr>
-      <w:r>
-        <w:t>Descrição: Os valores de entrada e a operação escolhida é interpretada pelo si</w:t>
-      </w:r>
-      <w:r>
-        <w:t>stema e calculada de acordo com a expressão obtida.</w:t>
-      </w:r>
-    </w:p>
-    <w:p>
-      <w:pPr>
-        <w:pStyle w:val="PargrafodaLista"/>
-        <w:numPr>
-          <w:ilvl w:val="0"/>
-          <w:numId w:val="3"/>
-        </w:numPr>
-      </w:pPr>
-      <w:r>
-        <w:t>Atores: Usuário</w:t>
-      </w:r>
-    </w:p>
-    <w:p>
-      <w:pPr>
-        <w:pStyle w:val="PargrafodaLista"/>
-        <w:numPr>
-          <w:ilvl w:val="0"/>
-          <w:numId w:val="3"/>
-        </w:numPr>
-      </w:pPr>
-      <w:r>
-        <w:t xml:space="preserve">Trigger: Clique do botão “=” ou pressionamento </w:t>
-      </w:r>
-      <w:proofErr w:type="spellStart"/>
-      <w:r>
-        <w:t>da</w:t>
-      </w:r>
-      <w:proofErr w:type="spellEnd"/>
-      <w:r>
-        <w:t xml:space="preserve"> tecla “</w:t>
-      </w:r>
-      <w:proofErr w:type="spellStart"/>
-      <w:r>
-        <w:t>Enter</w:t>
-      </w:r>
-      <w:proofErr w:type="spellEnd"/>
-      <w:r>
-        <w:t>”.</w:t>
-      </w:r>
-    </w:p>
-    <w:p>
-      <w:pPr>
-        <w:pStyle w:val="PargrafodaLista"/>
-        <w:numPr>
-          <w:ilvl w:val="0"/>
-          <w:numId w:val="3"/>
-        </w:numPr>
-      </w:pPr>
-      <w:r>
-        <w:t>Resultado: O sistema calcula a expressão e retorna o resultado obtido.</w:t>
-      </w:r>
-    </w:p>
-    <w:p>
-      <w:pPr>
-        <w:pStyle w:val="PargrafodaLista"/>
-        <w:numPr>
-          <w:ilvl w:val="0"/>
-          <w:numId w:val="3"/>
-        </w:numPr>
-        <w:spacing w:line="240" w:lineRule="auto"/>
-      </w:pPr>
-      <w:r>
-        <w:t>Pré-Condições: Haverá resultado calculado apenas se houverem valores para serem calculados e também algum operador para ser identificado pelo sistema.</w:t>
-      </w:r>
-    </w:p>
-    <w:p>
-      <w:pPr>
-        <w:pStyle w:val="PargrafodaLista"/>
-        <w:numPr>
-          <w:ilvl w:val="0"/>
-          <w:numId w:val="3"/>
-        </w:numPr>
-      </w:pPr>
-      <w:r>
-        <w:t>Cenário Principal: O usuário já digitou os valores e o operador e agora deseja realizar a operação. Após clicar no botão “=” ou apertar “</w:t>
-      </w:r>
-      <w:proofErr w:type="spellStart"/>
-      <w:r>
-        <w:t>Enter</w:t>
-      </w:r>
-      <w:proofErr w:type="spellEnd"/>
-      <w:r>
-        <w:t>” o sistema retornará o resultado.</w:t>
-      </w:r>
-    </w:p>
-    <w:p>
-      <w:pPr>
-        <w:ind w:left="360"/>
-      </w:pPr>
+          <w:numId w:val="10"/>
+        </w:numPr>
+      </w:pPr>
+      <w:r>
+        <w:t>Trigger: Logo após o sistema Realizar a Operação com Cores, é exibida a cor resultante.</w:t>
+      </w:r>
+    </w:p>
+    <w:p>
+      <w:pPr>
+        <w:pStyle w:val="PargrafodaLista"/>
+        <w:numPr>
+          <w:ilvl w:val="0"/>
+          <w:numId w:val="10"/>
+        </w:numPr>
+      </w:pPr>
+      <w:r>
+        <w:t>Resultado: A cor resultante aparece no espaço adequado, bem como o seu valor RGB logo abaixo.</w:t>
+      </w:r>
+    </w:p>
+    <w:p>
+      <w:pPr>
+        <w:pStyle w:val="PargrafodaLista"/>
+        <w:numPr>
+          <w:ilvl w:val="0"/>
+          <w:numId w:val="10"/>
+        </w:numPr>
+      </w:pPr>
+      <w:r>
+        <w:t>Cenário Principal: A operação já foi realizada, e basta exibir o que foi calculado.</w:t>
+      </w:r>
+    </w:p>
+    <w:p>
       <w:bookmarkStart w:id="0" w:name="_GoBack"/>
       <w:bookmarkEnd w:id="0"/>
     </w:p>
@@ -572,8 +1501,364 @@
 </file>
 
 <file path=word/numbering.xml><?xml version="1.0" encoding="utf-8"?>
-<w:numbering xmlns:wpc="http://schemas.microsoft.com/office/word/2010/wordprocessingCanvas" xmlns:cx="http://schemas.microsoft.com/office/drawing/2014/chartex" xmlns:mc="http://schemas.openxmlformats.org/markup-compatibility/2006" xmlns:o="urn:schemas-microsoft-com:office:office" xmlns:r="http://schemas.openxmlformats.org/officeDocument/2006/relationships" xmlns:m="http://schemas.openxmlformats.org/officeDocument/2006/math" xmlns:v="urn:schemas-microsoft-com:vml" xmlns:wp14="http://schemas.microsoft.com/office/word/2010/wordprocessingDrawing" xmlns:wp="http://schemas.openxmlformats.org/drawingml/2006/wordprocessingDrawing" xmlns:w10="urn:schemas-microsoft-com:office:word" xmlns:w="http://schemas.openxmlformats.org/wordprocessingml/2006/main" xmlns:w14="http://schemas.microsoft.com/office/word/2010/wordml" xmlns:w15="http://schemas.microsoft.com/office/word/2012/wordml" xmlns:w16se="http://schemas.microsoft.com/office/word/2015/wordml/symex" xmlns:wpg="http://schemas.microsoft.com/office/word/2010/wordprocessingGroup" xmlns:wpi="http://schemas.microsoft.com/office/word/2010/wordprocessingInk" xmlns:wne="http://schemas.microsoft.com/office/word/2006/wordml" xmlns:wps="http://schemas.microsoft.com/office/word/2010/wordprocessingShape" mc:Ignorable="w14 w15 w16se wp14">
+<w:numbering xmlns:wpc="http://schemas.microsoft.com/office/word/2010/wordprocessingCanvas" xmlns:cx="http://schemas.microsoft.com/office/drawing/2014/chartex" xmlns:cx1="http://schemas.microsoft.com/office/drawing/2015/9/8/chartex" xmlns:cx2="http://schemas.microsoft.com/office/drawing/2015/10/21/chartex" xmlns:mc="http://schemas.openxmlformats.org/markup-compatibility/2006" xmlns:o="urn:schemas-microsoft-com:office:office" xmlns:r="http://schemas.openxmlformats.org/officeDocument/2006/relationships" xmlns:m="http://schemas.openxmlformats.org/officeDocument/2006/math" xmlns:v="urn:schemas-microsoft-com:vml" xmlns:wp14="http://schemas.microsoft.com/office/word/2010/wordprocessingDrawing" xmlns:wp="http://schemas.openxmlformats.org/drawingml/2006/wordprocessingDrawing" xmlns:w10="urn:schemas-microsoft-com:office:word" xmlns:w="http://schemas.openxmlformats.org/wordprocessingml/2006/main" xmlns:w14="http://schemas.microsoft.com/office/word/2010/wordml" xmlns:w15="http://schemas.microsoft.com/office/word/2012/wordml" xmlns:w16se="http://schemas.microsoft.com/office/word/2015/wordml/symex" xmlns:wpg="http://schemas.microsoft.com/office/word/2010/wordprocessingGroup" xmlns:wpi="http://schemas.microsoft.com/office/word/2010/wordprocessingInk" xmlns:wne="http://schemas.microsoft.com/office/word/2006/wordml" xmlns:wps="http://schemas.microsoft.com/office/word/2010/wordprocessingShape" mc:Ignorable="w14 w15 w16se wp14">
   <w:abstractNum w:abstractNumId="0" w15:restartNumberingAfterBreak="0">
+    <w:nsid w:val="0175070B"/>
+    <w:multiLevelType w:val="hybridMultilevel"/>
+    <w:tmpl w:val="4AA4C6D0"/>
+    <w:lvl w:ilvl="0" w:tplc="0416000F">
+      <w:start w:val="1"/>
+      <w:numFmt w:val="decimal"/>
+      <w:lvlText w:val="%1."/>
+      <w:lvlJc w:val="left"/>
+      <w:pPr>
+        <w:ind w:left="720" w:hanging="360"/>
+      </w:pPr>
+      <w:rPr>
+        <w:rFonts w:hint="default"/>
+      </w:rPr>
+    </w:lvl>
+    <w:lvl w:ilvl="1" w:tplc="04160019" w:tentative="1">
+      <w:start w:val="1"/>
+      <w:numFmt w:val="lowerLetter"/>
+      <w:lvlText w:val="%2."/>
+      <w:lvlJc w:val="left"/>
+      <w:pPr>
+        <w:ind w:left="1440" w:hanging="360"/>
+      </w:pPr>
+    </w:lvl>
+    <w:lvl w:ilvl="2" w:tplc="0416001B" w:tentative="1">
+      <w:start w:val="1"/>
+      <w:numFmt w:val="lowerRoman"/>
+      <w:lvlText w:val="%3."/>
+      <w:lvlJc w:val="right"/>
+      <w:pPr>
+        <w:ind w:left="2160" w:hanging="180"/>
+      </w:pPr>
+    </w:lvl>
+    <w:lvl w:ilvl="3" w:tplc="0416000F" w:tentative="1">
+      <w:start w:val="1"/>
+      <w:numFmt w:val="decimal"/>
+      <w:lvlText w:val="%4."/>
+      <w:lvlJc w:val="left"/>
+      <w:pPr>
+        <w:ind w:left="2880" w:hanging="360"/>
+      </w:pPr>
+    </w:lvl>
+    <w:lvl w:ilvl="4" w:tplc="04160019" w:tentative="1">
+      <w:start w:val="1"/>
+      <w:numFmt w:val="lowerLetter"/>
+      <w:lvlText w:val="%5."/>
+      <w:lvlJc w:val="left"/>
+      <w:pPr>
+        <w:ind w:left="3600" w:hanging="360"/>
+      </w:pPr>
+    </w:lvl>
+    <w:lvl w:ilvl="5" w:tplc="0416001B" w:tentative="1">
+      <w:start w:val="1"/>
+      <w:numFmt w:val="lowerRoman"/>
+      <w:lvlText w:val="%6."/>
+      <w:lvlJc w:val="right"/>
+      <w:pPr>
+        <w:ind w:left="4320" w:hanging="180"/>
+      </w:pPr>
+    </w:lvl>
+    <w:lvl w:ilvl="6" w:tplc="0416000F" w:tentative="1">
+      <w:start w:val="1"/>
+      <w:numFmt w:val="decimal"/>
+      <w:lvlText w:val="%7."/>
+      <w:lvlJc w:val="left"/>
+      <w:pPr>
+        <w:ind w:left="5040" w:hanging="360"/>
+      </w:pPr>
+    </w:lvl>
+    <w:lvl w:ilvl="7" w:tplc="04160019" w:tentative="1">
+      <w:start w:val="1"/>
+      <w:numFmt w:val="lowerLetter"/>
+      <w:lvlText w:val="%8."/>
+      <w:lvlJc w:val="left"/>
+      <w:pPr>
+        <w:ind w:left="5760" w:hanging="360"/>
+      </w:pPr>
+    </w:lvl>
+    <w:lvl w:ilvl="8" w:tplc="0416001B" w:tentative="1">
+      <w:start w:val="1"/>
+      <w:numFmt w:val="lowerRoman"/>
+      <w:lvlText w:val="%9."/>
+      <w:lvlJc w:val="right"/>
+      <w:pPr>
+        <w:ind w:left="6480" w:hanging="180"/>
+      </w:pPr>
+    </w:lvl>
+  </w:abstractNum>
+  <w:abstractNum w:abstractNumId="1" w15:restartNumberingAfterBreak="0">
+    <w:nsid w:val="02565C65"/>
+    <w:multiLevelType w:val="hybridMultilevel"/>
+    <w:tmpl w:val="90048BCA"/>
+    <w:lvl w:ilvl="0" w:tplc="0416000F">
+      <w:start w:val="1"/>
+      <w:numFmt w:val="decimal"/>
+      <w:lvlText w:val="%1."/>
+      <w:lvlJc w:val="left"/>
+      <w:pPr>
+        <w:ind w:left="720" w:hanging="360"/>
+      </w:pPr>
+      <w:rPr>
+        <w:rFonts w:hint="default"/>
+      </w:rPr>
+    </w:lvl>
+    <w:lvl w:ilvl="1" w:tplc="04160019">
+      <w:start w:val="1"/>
+      <w:numFmt w:val="lowerLetter"/>
+      <w:lvlText w:val="%2."/>
+      <w:lvlJc w:val="left"/>
+      <w:pPr>
+        <w:ind w:left="1440" w:hanging="360"/>
+      </w:pPr>
+    </w:lvl>
+    <w:lvl w:ilvl="2" w:tplc="0416001B" w:tentative="1">
+      <w:start w:val="1"/>
+      <w:numFmt w:val="lowerRoman"/>
+      <w:lvlText w:val="%3."/>
+      <w:lvlJc w:val="right"/>
+      <w:pPr>
+        <w:ind w:left="2160" w:hanging="180"/>
+      </w:pPr>
+    </w:lvl>
+    <w:lvl w:ilvl="3" w:tplc="0416000F" w:tentative="1">
+      <w:start w:val="1"/>
+      <w:numFmt w:val="decimal"/>
+      <w:lvlText w:val="%4."/>
+      <w:lvlJc w:val="left"/>
+      <w:pPr>
+        <w:ind w:left="2880" w:hanging="360"/>
+      </w:pPr>
+    </w:lvl>
+    <w:lvl w:ilvl="4" w:tplc="04160019" w:tentative="1">
+      <w:start w:val="1"/>
+      <w:numFmt w:val="lowerLetter"/>
+      <w:lvlText w:val="%5."/>
+      <w:lvlJc w:val="left"/>
+      <w:pPr>
+        <w:ind w:left="3600" w:hanging="360"/>
+      </w:pPr>
+    </w:lvl>
+    <w:lvl w:ilvl="5" w:tplc="0416001B" w:tentative="1">
+      <w:start w:val="1"/>
+      <w:numFmt w:val="lowerRoman"/>
+      <w:lvlText w:val="%6."/>
+      <w:lvlJc w:val="right"/>
+      <w:pPr>
+        <w:ind w:left="4320" w:hanging="180"/>
+      </w:pPr>
+    </w:lvl>
+    <w:lvl w:ilvl="6" w:tplc="0416000F" w:tentative="1">
+      <w:start w:val="1"/>
+      <w:numFmt w:val="decimal"/>
+      <w:lvlText w:val="%7."/>
+      <w:lvlJc w:val="left"/>
+      <w:pPr>
+        <w:ind w:left="5040" w:hanging="360"/>
+      </w:pPr>
+    </w:lvl>
+    <w:lvl w:ilvl="7" w:tplc="04160019" w:tentative="1">
+      <w:start w:val="1"/>
+      <w:numFmt w:val="lowerLetter"/>
+      <w:lvlText w:val="%8."/>
+      <w:lvlJc w:val="left"/>
+      <w:pPr>
+        <w:ind w:left="5760" w:hanging="360"/>
+      </w:pPr>
+    </w:lvl>
+    <w:lvl w:ilvl="8" w:tplc="0416001B" w:tentative="1">
+      <w:start w:val="1"/>
+      <w:numFmt w:val="lowerRoman"/>
+      <w:lvlText w:val="%9."/>
+      <w:lvlJc w:val="right"/>
+      <w:pPr>
+        <w:ind w:left="6480" w:hanging="180"/>
+      </w:pPr>
+    </w:lvl>
+  </w:abstractNum>
+  <w:abstractNum w:abstractNumId="2" w15:restartNumberingAfterBreak="0">
+    <w:nsid w:val="076C68D6"/>
+    <w:multiLevelType w:val="hybridMultilevel"/>
+    <w:tmpl w:val="535C408C"/>
+    <w:lvl w:ilvl="0" w:tplc="0416000F">
+      <w:start w:val="1"/>
+      <w:numFmt w:val="decimal"/>
+      <w:lvlText w:val="%1."/>
+      <w:lvlJc w:val="left"/>
+      <w:pPr>
+        <w:ind w:left="720" w:hanging="360"/>
+      </w:pPr>
+      <w:rPr>
+        <w:rFonts w:hint="default"/>
+      </w:rPr>
+    </w:lvl>
+    <w:lvl w:ilvl="1" w:tplc="04160019">
+      <w:start w:val="1"/>
+      <w:numFmt w:val="lowerLetter"/>
+      <w:lvlText w:val="%2."/>
+      <w:lvlJc w:val="left"/>
+      <w:pPr>
+        <w:ind w:left="1440" w:hanging="360"/>
+      </w:pPr>
+    </w:lvl>
+    <w:lvl w:ilvl="2" w:tplc="0416001B" w:tentative="1">
+      <w:start w:val="1"/>
+      <w:numFmt w:val="lowerRoman"/>
+      <w:lvlText w:val="%3."/>
+      <w:lvlJc w:val="right"/>
+      <w:pPr>
+        <w:ind w:left="2160" w:hanging="180"/>
+      </w:pPr>
+    </w:lvl>
+    <w:lvl w:ilvl="3" w:tplc="0416000F" w:tentative="1">
+      <w:start w:val="1"/>
+      <w:numFmt w:val="decimal"/>
+      <w:lvlText w:val="%4."/>
+      <w:lvlJc w:val="left"/>
+      <w:pPr>
+        <w:ind w:left="2880" w:hanging="360"/>
+      </w:pPr>
+    </w:lvl>
+    <w:lvl w:ilvl="4" w:tplc="04160019" w:tentative="1">
+      <w:start w:val="1"/>
+      <w:numFmt w:val="lowerLetter"/>
+      <w:lvlText w:val="%5."/>
+      <w:lvlJc w:val="left"/>
+      <w:pPr>
+        <w:ind w:left="3600" w:hanging="360"/>
+      </w:pPr>
+    </w:lvl>
+    <w:lvl w:ilvl="5" w:tplc="0416001B" w:tentative="1">
+      <w:start w:val="1"/>
+      <w:numFmt w:val="lowerRoman"/>
+      <w:lvlText w:val="%6."/>
+      <w:lvlJc w:val="right"/>
+      <w:pPr>
+        <w:ind w:left="4320" w:hanging="180"/>
+      </w:pPr>
+    </w:lvl>
+    <w:lvl w:ilvl="6" w:tplc="0416000F" w:tentative="1">
+      <w:start w:val="1"/>
+      <w:numFmt w:val="decimal"/>
+      <w:lvlText w:val="%7."/>
+      <w:lvlJc w:val="left"/>
+      <w:pPr>
+        <w:ind w:left="5040" w:hanging="360"/>
+      </w:pPr>
+    </w:lvl>
+    <w:lvl w:ilvl="7" w:tplc="04160019" w:tentative="1">
+      <w:start w:val="1"/>
+      <w:numFmt w:val="lowerLetter"/>
+      <w:lvlText w:val="%8."/>
+      <w:lvlJc w:val="left"/>
+      <w:pPr>
+        <w:ind w:left="5760" w:hanging="360"/>
+      </w:pPr>
+    </w:lvl>
+    <w:lvl w:ilvl="8" w:tplc="0416001B" w:tentative="1">
+      <w:start w:val="1"/>
+      <w:numFmt w:val="lowerRoman"/>
+      <w:lvlText w:val="%9."/>
+      <w:lvlJc w:val="right"/>
+      <w:pPr>
+        <w:ind w:left="6480" w:hanging="180"/>
+      </w:pPr>
+    </w:lvl>
+  </w:abstractNum>
+  <w:abstractNum w:abstractNumId="3" w15:restartNumberingAfterBreak="0">
+    <w:nsid w:val="2855743F"/>
+    <w:multiLevelType w:val="hybridMultilevel"/>
+    <w:tmpl w:val="CCF80102"/>
+    <w:lvl w:ilvl="0" w:tplc="0416000F">
+      <w:start w:val="1"/>
+      <w:numFmt w:val="decimal"/>
+      <w:lvlText w:val="%1."/>
+      <w:lvlJc w:val="left"/>
+      <w:pPr>
+        <w:ind w:left="720" w:hanging="360"/>
+      </w:pPr>
+      <w:rPr>
+        <w:rFonts w:hint="default"/>
+      </w:rPr>
+    </w:lvl>
+    <w:lvl w:ilvl="1" w:tplc="04160019">
+      <w:start w:val="1"/>
+      <w:numFmt w:val="lowerLetter"/>
+      <w:lvlText w:val="%2."/>
+      <w:lvlJc w:val="left"/>
+      <w:pPr>
+        <w:ind w:left="1440" w:hanging="360"/>
+      </w:pPr>
+    </w:lvl>
+    <w:lvl w:ilvl="2" w:tplc="0416001B" w:tentative="1">
+      <w:start w:val="1"/>
+      <w:numFmt w:val="lowerRoman"/>
+      <w:lvlText w:val="%3."/>
+      <w:lvlJc w:val="right"/>
+      <w:pPr>
+        <w:ind w:left="2160" w:hanging="180"/>
+      </w:pPr>
+    </w:lvl>
+    <w:lvl w:ilvl="3" w:tplc="0416000F" w:tentative="1">
+      <w:start w:val="1"/>
+      <w:numFmt w:val="decimal"/>
+      <w:lvlText w:val="%4."/>
+      <w:lvlJc w:val="left"/>
+      <w:pPr>
+        <w:ind w:left="2880" w:hanging="360"/>
+      </w:pPr>
+    </w:lvl>
+    <w:lvl w:ilvl="4" w:tplc="04160019" w:tentative="1">
+      <w:start w:val="1"/>
+      <w:numFmt w:val="lowerLetter"/>
+      <w:lvlText w:val="%5."/>
+      <w:lvlJc w:val="left"/>
+      <w:pPr>
+        <w:ind w:left="3600" w:hanging="360"/>
+      </w:pPr>
+    </w:lvl>
+    <w:lvl w:ilvl="5" w:tplc="0416001B" w:tentative="1">
+      <w:start w:val="1"/>
+      <w:numFmt w:val="lowerRoman"/>
+      <w:lvlText w:val="%6."/>
+      <w:lvlJc w:val="right"/>
+      <w:pPr>
+        <w:ind w:left="4320" w:hanging="180"/>
+      </w:pPr>
+    </w:lvl>
+    <w:lvl w:ilvl="6" w:tplc="0416000F" w:tentative="1">
+      <w:start w:val="1"/>
+      <w:numFmt w:val="decimal"/>
+      <w:lvlText w:val="%7."/>
+      <w:lvlJc w:val="left"/>
+      <w:pPr>
+        <w:ind w:left="5040" w:hanging="360"/>
+      </w:pPr>
+    </w:lvl>
+    <w:lvl w:ilvl="7" w:tplc="04160019" w:tentative="1">
+      <w:start w:val="1"/>
+      <w:numFmt w:val="lowerLetter"/>
+      <w:lvlText w:val="%8."/>
+      <w:lvlJc w:val="left"/>
+      <w:pPr>
+        <w:ind w:left="5760" w:hanging="360"/>
+      </w:pPr>
+    </w:lvl>
+    <w:lvl w:ilvl="8" w:tplc="0416001B" w:tentative="1">
+      <w:start w:val="1"/>
+      <w:numFmt w:val="lowerRoman"/>
+      <w:lvlText w:val="%9."/>
+      <w:lvlJc w:val="right"/>
+      <w:pPr>
+        <w:ind w:left="6480" w:hanging="180"/>
+      </w:pPr>
+    </w:lvl>
+  </w:abstractNum>
+  <w:abstractNum w:abstractNumId="4" w15:restartNumberingAfterBreak="0">
     <w:nsid w:val="33BB3A4B"/>
     <w:multiLevelType w:val="hybridMultilevel"/>
     <w:tmpl w:val="3036ECA8"/>
@@ -662,10 +1947,10 @@
       </w:pPr>
     </w:lvl>
   </w:abstractNum>
-  <w:abstractNum w:abstractNumId="1" w15:restartNumberingAfterBreak="0">
+  <w:abstractNum w:abstractNumId="5" w15:restartNumberingAfterBreak="0">
     <w:nsid w:val="4961605A"/>
     <w:multiLevelType w:val="hybridMultilevel"/>
-    <w:tmpl w:val="3036ECA8"/>
+    <w:tmpl w:val="1652B094"/>
     <w:lvl w:ilvl="0" w:tplc="0416000F">
       <w:start w:val="1"/>
       <w:numFmt w:val="decimal"/>
@@ -751,7 +2036,274 @@
       </w:pPr>
     </w:lvl>
   </w:abstractNum>
-  <w:abstractNum w:abstractNumId="2" w15:restartNumberingAfterBreak="0">
+  <w:abstractNum w:abstractNumId="6" w15:restartNumberingAfterBreak="0">
+    <w:nsid w:val="56013F8C"/>
+    <w:multiLevelType w:val="hybridMultilevel"/>
+    <w:tmpl w:val="535C408C"/>
+    <w:lvl w:ilvl="0" w:tplc="0416000F">
+      <w:start w:val="1"/>
+      <w:numFmt w:val="decimal"/>
+      <w:lvlText w:val="%1."/>
+      <w:lvlJc w:val="left"/>
+      <w:pPr>
+        <w:ind w:left="720" w:hanging="360"/>
+      </w:pPr>
+      <w:rPr>
+        <w:rFonts w:hint="default"/>
+      </w:rPr>
+    </w:lvl>
+    <w:lvl w:ilvl="1" w:tplc="04160019">
+      <w:start w:val="1"/>
+      <w:numFmt w:val="lowerLetter"/>
+      <w:lvlText w:val="%2."/>
+      <w:lvlJc w:val="left"/>
+      <w:pPr>
+        <w:ind w:left="1440" w:hanging="360"/>
+      </w:pPr>
+    </w:lvl>
+    <w:lvl w:ilvl="2" w:tplc="0416001B" w:tentative="1">
+      <w:start w:val="1"/>
+      <w:numFmt w:val="lowerRoman"/>
+      <w:lvlText w:val="%3."/>
+      <w:lvlJc w:val="right"/>
+      <w:pPr>
+        <w:ind w:left="2160" w:hanging="180"/>
+      </w:pPr>
+    </w:lvl>
+    <w:lvl w:ilvl="3" w:tplc="0416000F" w:tentative="1">
+      <w:start w:val="1"/>
+      <w:numFmt w:val="decimal"/>
+      <w:lvlText w:val="%4."/>
+      <w:lvlJc w:val="left"/>
+      <w:pPr>
+        <w:ind w:left="2880" w:hanging="360"/>
+      </w:pPr>
+    </w:lvl>
+    <w:lvl w:ilvl="4" w:tplc="04160019" w:tentative="1">
+      <w:start w:val="1"/>
+      <w:numFmt w:val="lowerLetter"/>
+      <w:lvlText w:val="%5."/>
+      <w:lvlJc w:val="left"/>
+      <w:pPr>
+        <w:ind w:left="3600" w:hanging="360"/>
+      </w:pPr>
+    </w:lvl>
+    <w:lvl w:ilvl="5" w:tplc="0416001B" w:tentative="1">
+      <w:start w:val="1"/>
+      <w:numFmt w:val="lowerRoman"/>
+      <w:lvlText w:val="%6."/>
+      <w:lvlJc w:val="right"/>
+      <w:pPr>
+        <w:ind w:left="4320" w:hanging="180"/>
+      </w:pPr>
+    </w:lvl>
+    <w:lvl w:ilvl="6" w:tplc="0416000F" w:tentative="1">
+      <w:start w:val="1"/>
+      <w:numFmt w:val="decimal"/>
+      <w:lvlText w:val="%7."/>
+      <w:lvlJc w:val="left"/>
+      <w:pPr>
+        <w:ind w:left="5040" w:hanging="360"/>
+      </w:pPr>
+    </w:lvl>
+    <w:lvl w:ilvl="7" w:tplc="04160019" w:tentative="1">
+      <w:start w:val="1"/>
+      <w:numFmt w:val="lowerLetter"/>
+      <w:lvlText w:val="%8."/>
+      <w:lvlJc w:val="left"/>
+      <w:pPr>
+        <w:ind w:left="5760" w:hanging="360"/>
+      </w:pPr>
+    </w:lvl>
+    <w:lvl w:ilvl="8" w:tplc="0416001B" w:tentative="1">
+      <w:start w:val="1"/>
+      <w:numFmt w:val="lowerRoman"/>
+      <w:lvlText w:val="%9."/>
+      <w:lvlJc w:val="right"/>
+      <w:pPr>
+        <w:ind w:left="6480" w:hanging="180"/>
+      </w:pPr>
+    </w:lvl>
+  </w:abstractNum>
+  <w:abstractNum w:abstractNumId="7" w15:restartNumberingAfterBreak="0">
+    <w:nsid w:val="5A5528B8"/>
+    <w:multiLevelType w:val="hybridMultilevel"/>
+    <w:tmpl w:val="16AAFB58"/>
+    <w:lvl w:ilvl="0" w:tplc="0416000F">
+      <w:start w:val="1"/>
+      <w:numFmt w:val="decimal"/>
+      <w:lvlText w:val="%1."/>
+      <w:lvlJc w:val="left"/>
+      <w:pPr>
+        <w:ind w:left="720" w:hanging="360"/>
+      </w:pPr>
+      <w:rPr>
+        <w:rFonts w:hint="default"/>
+      </w:rPr>
+    </w:lvl>
+    <w:lvl w:ilvl="1" w:tplc="04160019" w:tentative="1">
+      <w:start w:val="1"/>
+      <w:numFmt w:val="lowerLetter"/>
+      <w:lvlText w:val="%2."/>
+      <w:lvlJc w:val="left"/>
+      <w:pPr>
+        <w:ind w:left="1440" w:hanging="360"/>
+      </w:pPr>
+    </w:lvl>
+    <w:lvl w:ilvl="2" w:tplc="0416001B" w:tentative="1">
+      <w:start w:val="1"/>
+      <w:numFmt w:val="lowerRoman"/>
+      <w:lvlText w:val="%3."/>
+      <w:lvlJc w:val="right"/>
+      <w:pPr>
+        <w:ind w:left="2160" w:hanging="180"/>
+      </w:pPr>
+    </w:lvl>
+    <w:lvl w:ilvl="3" w:tplc="0416000F" w:tentative="1">
+      <w:start w:val="1"/>
+      <w:numFmt w:val="decimal"/>
+      <w:lvlText w:val="%4."/>
+      <w:lvlJc w:val="left"/>
+      <w:pPr>
+        <w:ind w:left="2880" w:hanging="360"/>
+      </w:pPr>
+    </w:lvl>
+    <w:lvl w:ilvl="4" w:tplc="04160019" w:tentative="1">
+      <w:start w:val="1"/>
+      <w:numFmt w:val="lowerLetter"/>
+      <w:lvlText w:val="%5."/>
+      <w:lvlJc w:val="left"/>
+      <w:pPr>
+        <w:ind w:left="3600" w:hanging="360"/>
+      </w:pPr>
+    </w:lvl>
+    <w:lvl w:ilvl="5" w:tplc="0416001B" w:tentative="1">
+      <w:start w:val="1"/>
+      <w:numFmt w:val="lowerRoman"/>
+      <w:lvlText w:val="%6."/>
+      <w:lvlJc w:val="right"/>
+      <w:pPr>
+        <w:ind w:left="4320" w:hanging="180"/>
+      </w:pPr>
+    </w:lvl>
+    <w:lvl w:ilvl="6" w:tplc="0416000F" w:tentative="1">
+      <w:start w:val="1"/>
+      <w:numFmt w:val="decimal"/>
+      <w:lvlText w:val="%7."/>
+      <w:lvlJc w:val="left"/>
+      <w:pPr>
+        <w:ind w:left="5040" w:hanging="360"/>
+      </w:pPr>
+    </w:lvl>
+    <w:lvl w:ilvl="7" w:tplc="04160019" w:tentative="1">
+      <w:start w:val="1"/>
+      <w:numFmt w:val="lowerLetter"/>
+      <w:lvlText w:val="%8."/>
+      <w:lvlJc w:val="left"/>
+      <w:pPr>
+        <w:ind w:left="5760" w:hanging="360"/>
+      </w:pPr>
+    </w:lvl>
+    <w:lvl w:ilvl="8" w:tplc="0416001B" w:tentative="1">
+      <w:start w:val="1"/>
+      <w:numFmt w:val="lowerRoman"/>
+      <w:lvlText w:val="%9."/>
+      <w:lvlJc w:val="right"/>
+      <w:pPr>
+        <w:ind w:left="6480" w:hanging="180"/>
+      </w:pPr>
+    </w:lvl>
+  </w:abstractNum>
+  <w:abstractNum w:abstractNumId="8" w15:restartNumberingAfterBreak="0">
+    <w:nsid w:val="622330B1"/>
+    <w:multiLevelType w:val="hybridMultilevel"/>
+    <w:tmpl w:val="84543006"/>
+    <w:lvl w:ilvl="0" w:tplc="0416000F">
+      <w:start w:val="1"/>
+      <w:numFmt w:val="decimal"/>
+      <w:lvlText w:val="%1."/>
+      <w:lvlJc w:val="left"/>
+      <w:pPr>
+        <w:ind w:left="720" w:hanging="360"/>
+      </w:pPr>
+      <w:rPr>
+        <w:rFonts w:hint="default"/>
+      </w:rPr>
+    </w:lvl>
+    <w:lvl w:ilvl="1" w:tplc="04160019" w:tentative="1">
+      <w:start w:val="1"/>
+      <w:numFmt w:val="lowerLetter"/>
+      <w:lvlText w:val="%2."/>
+      <w:lvlJc w:val="left"/>
+      <w:pPr>
+        <w:ind w:left="1440" w:hanging="360"/>
+      </w:pPr>
+    </w:lvl>
+    <w:lvl w:ilvl="2" w:tplc="0416001B" w:tentative="1">
+      <w:start w:val="1"/>
+      <w:numFmt w:val="lowerRoman"/>
+      <w:lvlText w:val="%3."/>
+      <w:lvlJc w:val="right"/>
+      <w:pPr>
+        <w:ind w:left="2160" w:hanging="180"/>
+      </w:pPr>
+    </w:lvl>
+    <w:lvl w:ilvl="3" w:tplc="0416000F" w:tentative="1">
+      <w:start w:val="1"/>
+      <w:numFmt w:val="decimal"/>
+      <w:lvlText w:val="%4."/>
+      <w:lvlJc w:val="left"/>
+      <w:pPr>
+        <w:ind w:left="2880" w:hanging="360"/>
+      </w:pPr>
+    </w:lvl>
+    <w:lvl w:ilvl="4" w:tplc="04160019" w:tentative="1">
+      <w:start w:val="1"/>
+      <w:numFmt w:val="lowerLetter"/>
+      <w:lvlText w:val="%5."/>
+      <w:lvlJc w:val="left"/>
+      <w:pPr>
+        <w:ind w:left="3600" w:hanging="360"/>
+      </w:pPr>
+    </w:lvl>
+    <w:lvl w:ilvl="5" w:tplc="0416001B" w:tentative="1">
+      <w:start w:val="1"/>
+      <w:numFmt w:val="lowerRoman"/>
+      <w:lvlText w:val="%6."/>
+      <w:lvlJc w:val="right"/>
+      <w:pPr>
+        <w:ind w:left="4320" w:hanging="180"/>
+      </w:pPr>
+    </w:lvl>
+    <w:lvl w:ilvl="6" w:tplc="0416000F" w:tentative="1">
+      <w:start w:val="1"/>
+      <w:numFmt w:val="decimal"/>
+      <w:lvlText w:val="%7."/>
+      <w:lvlJc w:val="left"/>
+      <w:pPr>
+        <w:ind w:left="5040" w:hanging="360"/>
+      </w:pPr>
+    </w:lvl>
+    <w:lvl w:ilvl="7" w:tplc="04160019" w:tentative="1">
+      <w:start w:val="1"/>
+      <w:numFmt w:val="lowerLetter"/>
+      <w:lvlText w:val="%8."/>
+      <w:lvlJc w:val="left"/>
+      <w:pPr>
+        <w:ind w:left="5760" w:hanging="360"/>
+      </w:pPr>
+    </w:lvl>
+    <w:lvl w:ilvl="8" w:tplc="0416001B" w:tentative="1">
+      <w:start w:val="1"/>
+      <w:numFmt w:val="lowerRoman"/>
+      <w:lvlText w:val="%9."/>
+      <w:lvlJc w:val="right"/>
+      <w:pPr>
+        <w:ind w:left="6480" w:hanging="180"/>
+      </w:pPr>
+    </w:lvl>
+  </w:abstractNum>
+  <w:abstractNum w:abstractNumId="9" w15:restartNumberingAfterBreak="0">
     <w:nsid w:val="7BCB5F9D"/>
     <w:multiLevelType w:val="hybridMultilevel"/>
     <w:tmpl w:val="41B05902"/>
@@ -841,13 +2393,34 @@
     </w:lvl>
   </w:abstractNum>
   <w:num w:numId="1">
+    <w:abstractNumId w:val="9"/>
+  </w:num>
+  <w:num w:numId="2">
+    <w:abstractNumId w:val="4"/>
+  </w:num>
+  <w:num w:numId="3">
+    <w:abstractNumId w:val="5"/>
+  </w:num>
+  <w:num w:numId="4">
+    <w:abstractNumId w:val="7"/>
+  </w:num>
+  <w:num w:numId="5">
+    <w:abstractNumId w:val="8"/>
+  </w:num>
+  <w:num w:numId="6">
+    <w:abstractNumId w:val="0"/>
+  </w:num>
+  <w:num w:numId="7">
+    <w:abstractNumId w:val="3"/>
+  </w:num>
+  <w:num w:numId="8">
+    <w:abstractNumId w:val="1"/>
+  </w:num>
+  <w:num w:numId="9">
     <w:abstractNumId w:val="2"/>
   </w:num>
-  <w:num w:numId="2">
-    <w:abstractNumId w:val="0"/>
-  </w:num>
-  <w:num w:numId="3">
-    <w:abstractNumId w:val="1"/>
+  <w:num w:numId="10">
+    <w:abstractNumId w:val="6"/>
   </w:num>
 </w:numbering>
 </file>
@@ -869,7 +2442,7 @@
       </w:pPr>
     </w:pPrDefault>
   </w:docDefaults>
-  <w:latentStyles w:defLockedState="0" w:defUIPriority="99" w:defSemiHidden="0" w:defUnhideWhenUsed="0" w:defQFormat="0" w:count="371">
+  <w:latentStyles w:defLockedState="0" w:defUIPriority="99" w:defSemiHidden="0" w:defUnhideWhenUsed="0" w:defQFormat="0" w:count="372">
     <w:lsdException w:name="Normal" w:uiPriority="0" w:qFormat="1"/>
     <w:lsdException w:name="heading 1" w:uiPriority="9" w:qFormat="1"/>
     <w:lsdException w:name="heading 2" w:semiHidden="1" w:uiPriority="9" w:unhideWhenUsed="1" w:qFormat="1"/>
@@ -1241,6 +2814,7 @@
     <w:lsdException w:name="List Table 5 Dark Accent 6" w:uiPriority="50"/>
     <w:lsdException w:name="List Table 6 Colorful Accent 6" w:uiPriority="51"/>
     <w:lsdException w:name="List Table 7 Colorful Accent 6" w:uiPriority="52"/>
+    <w:lsdException w:name="Mention" w:semiHidden="1" w:unhideWhenUsed="1"/>
   </w:latentStyles>
   <w:style w:type="paragraph" w:default="1" w:styleId="Normal">
     <w:name w:val="Normal"/>

</xml_diff>